<commit_message>
implementation of A*, commenting, debugging
use of debugging variable, final implementation of A*, general code cleanup, removal of Queue class (unused)
</commit_message>
<xml_diff>
--- a/resources/cejkov_darko_a1.docx
+++ b/resources/cejkov_darko_a1.docx
@@ -45,12 +45,21 @@
           <w:szCs w:val="24"/>
         </w:rPr>
       </w:pPr>
-      <w:r>
-        <w:rPr>
-          <w:rFonts w:eastAsia="Times New Roman" w:cs="Times New Roman"/>
-          <w:color w:val="000000"/>
-        </w:rPr>
-        <w:t>Arhan Ikram 170399300</w:t>
+      <w:proofErr w:type="spellStart"/>
+      <w:r>
+        <w:rPr>
+          <w:rFonts w:eastAsia="Times New Roman" w:cs="Times New Roman"/>
+          <w:color w:val="000000"/>
+        </w:rPr>
+        <w:t>Arhan</w:t>
+      </w:r>
+      <w:proofErr w:type="spellEnd"/>
+      <w:r>
+        <w:rPr>
+          <w:rFonts w:eastAsia="Times New Roman" w:cs="Times New Roman"/>
+          <w:color w:val="000000"/>
+        </w:rPr>
+        <w:t xml:space="preserve"> Ikram 170399300</w:t>
       </w:r>
     </w:p>
     <w:p>
@@ -62,50 +71,38 @@
           <w:szCs w:val="24"/>
         </w:rPr>
       </w:pPr>
-      <w:r>
-        <w:rPr>
-          <w:rFonts w:eastAsia="Times New Roman" w:cs="Times New Roman"/>
-          <w:color w:val="000000"/>
-        </w:rPr>
-        <w:t>Sizhao Lin 150531100</w:t>
-      </w:r>
-    </w:p>
-    <w:p>
-      <w:pPr>
-        <w:spacing w:after="0" w:line="240" w:lineRule="auto"/>
-        <w:rPr>
-          <w:rFonts w:eastAsia="Times New Roman" w:cs="Times New Roman"/>
+      <w:proofErr w:type="spellStart"/>
+      <w:r>
+        <w:rPr>
+          <w:rFonts w:eastAsia="Times New Roman" w:cs="Times New Roman"/>
+          <w:color w:val="000000"/>
+        </w:rPr>
+        <w:t>Sizhao</w:t>
+      </w:r>
+      <w:proofErr w:type="spellEnd"/>
+      <w:r>
+        <w:rPr>
+          <w:rFonts w:eastAsia="Times New Roman" w:cs="Times New Roman"/>
+          <w:color w:val="000000"/>
+        </w:rPr>
+        <w:t xml:space="preserve"> Lin 150531100</w:t>
+      </w:r>
+    </w:p>
+    <w:p>
+      <w:pPr>
+        <w:pStyle w:val="Heading1"/>
+        <w:rPr>
+          <w:rFonts w:eastAsia="Times New Roman"/>
           <w:sz w:val="24"/>
           <w:szCs w:val="24"/>
         </w:rPr>
       </w:pPr>
-    </w:p>
-    <w:p>
-      <w:pPr>
-        <w:spacing w:after="0" w:line="240" w:lineRule="auto"/>
-        <w:rPr>
-          <w:rFonts w:eastAsia="Times New Roman" w:cs="Times New Roman"/>
-          <w:sz w:val="24"/>
-          <w:szCs w:val="24"/>
-        </w:rPr>
-      </w:pPr>
-      <w:r>
-        <w:rPr>
-          <w:rFonts w:eastAsia="Times New Roman" w:cs="Times New Roman"/>
-          <w:color w:val="000000"/>
+      <w:r>
+        <w:rPr>
+          <w:rFonts w:eastAsia="Times New Roman"/>
         </w:rPr>
         <w:t>CP468 Artificial Intelligence: Assignment #1</w:t>
       </w:r>
-    </w:p>
-    <w:p>
-      <w:pPr>
-        <w:spacing w:after="0" w:line="240" w:lineRule="auto"/>
-        <w:rPr>
-          <w:rFonts w:eastAsia="Times New Roman" w:cs="Times New Roman"/>
-          <w:sz w:val="24"/>
-          <w:szCs w:val="24"/>
-        </w:rPr>
-      </w:pPr>
     </w:p>
     <w:p>
       <w:pPr>
@@ -171,13 +168,11 @@
         <w:textAlignment w:val="baseline"/>
         <w:rPr>
           <w:rFonts w:eastAsia="Times New Roman" w:cs="Times New Roman"/>
-          <w:color w:val="0000FF"/>
-        </w:rPr>
-      </w:pPr>
-      <w:r>
-        <w:rPr>
-          <w:rFonts w:eastAsia="Times New Roman" w:cs="Times New Roman"/>
-          <w:color w:val="0000FF"/>
+        </w:rPr>
+      </w:pPr>
+      <w:r>
+        <w:rPr>
+          <w:rFonts w:eastAsia="Times New Roman" w:cs="Times New Roman"/>
         </w:rPr>
         <w:t xml:space="preserve">an A* search on a tree with an admissible heuristic means that A* is optimal (reaches the goal node of depth </w:t>
       </w:r>
@@ -186,14 +181,12 @@
           <w:rFonts w:eastAsia="Times New Roman" w:cs="Times New Roman"/>
           <w:i/>
           <w:iCs/>
-          <w:color w:val="0000FF"/>
         </w:rPr>
         <w:t>d</w:t>
       </w:r>
       <w:r>
         <w:rPr>
           <w:rFonts w:eastAsia="Times New Roman" w:cs="Times New Roman"/>
-          <w:color w:val="0000FF"/>
         </w:rPr>
         <w:t xml:space="preserve"> in the shortest cost), so it expands few nodes. DFS expands all deepest nodes of the tree, as it is an uninformed search algo., so assuming that depth </w:t>
       </w:r>
@@ -202,14 +195,12 @@
           <w:rFonts w:eastAsia="Times New Roman" w:cs="Times New Roman"/>
           <w:i/>
           <w:iCs/>
-          <w:color w:val="0000FF"/>
         </w:rPr>
         <w:t>d</w:t>
       </w:r>
       <w:r>
         <w:rPr>
           <w:rFonts w:eastAsia="Times New Roman" w:cs="Times New Roman"/>
-          <w:color w:val="0000FF"/>
         </w:rPr>
         <w:t xml:space="preserve"> is the depth of the goal node, A* expands less nodes because it is informed and can make better choices on expansion. Thus, DFS cannot at most expand as many nodes as A* as it is not as optimal as A*; this is </w:t>
       </w:r>
@@ -218,14 +209,12 @@
           <w:rFonts w:eastAsia="Times New Roman" w:cs="Times New Roman"/>
           <w:b/>
           <w:bCs/>
-          <w:color w:val="0000FF"/>
         </w:rPr>
         <w:t>false</w:t>
       </w:r>
       <w:r>
         <w:rPr>
           <w:rFonts w:eastAsia="Times New Roman" w:cs="Times New Roman"/>
-          <w:color w:val="0000FF"/>
         </w:rPr>
         <w:t>.</w:t>
       </w:r>
@@ -271,7 +260,6 @@
         <w:textAlignment w:val="baseline"/>
         <w:rPr>
           <w:rFonts w:eastAsia="Times New Roman" w:cs="Times New Roman"/>
-          <w:color w:val="0000FF"/>
         </w:rPr>
       </w:pPr>
       <w:r>
@@ -279,14 +267,12 @@
           <w:rFonts w:eastAsia="Times New Roman" w:cs="Times New Roman"/>
           <w:b/>
           <w:bCs/>
-          <w:color w:val="0000FF"/>
         </w:rPr>
         <w:t>False</w:t>
       </w:r>
       <w:r>
         <w:rPr>
           <w:rFonts w:eastAsia="Times New Roman" w:cs="Times New Roman"/>
-          <w:color w:val="0000FF"/>
         </w:rPr>
         <w:t>, since a heuristic in the sense of the 8-puzzle cannot be a negative number, nor is it a “heuristic”, it’s simply a result of an unknown heuristic h(n); it also cannot be considered admissible since it doesn’t overestimate, but it doesn’t estimate anything.</w:t>
       </w:r>
@@ -321,7 +307,6 @@
         <w:textAlignment w:val="baseline"/>
         <w:rPr>
           <w:rFonts w:eastAsia="Times New Roman" w:cs="Times New Roman"/>
-          <w:color w:val="0000FF"/>
         </w:rPr>
       </w:pPr>
       <w:r>
@@ -329,14 +314,12 @@
           <w:rFonts w:eastAsia="Times New Roman" w:cs="Times New Roman"/>
           <w:b/>
           <w:bCs/>
-          <w:color w:val="0000FF"/>
         </w:rPr>
         <w:t>True</w:t>
       </w:r>
       <w:r>
         <w:rPr>
           <w:rFonts w:eastAsia="Times New Roman" w:cs="Times New Roman"/>
-          <w:color w:val="0000FF"/>
         </w:rPr>
         <w:t xml:space="preserve">, since BFS is complete whenever the branching factor is finite. BFS’s completeness does not depend on step-costs, but if zero step-costs are allowed then it’s optimality depends on whether </w:t>
       </w:r>
@@ -345,14 +328,12 @@
           <w:rFonts w:eastAsia="Times New Roman" w:cs="Times New Roman"/>
           <w:i/>
           <w:iCs/>
-          <w:color w:val="0000FF"/>
         </w:rPr>
         <w:t>all</w:t>
       </w:r>
       <w:r>
         <w:rPr>
           <w:rFonts w:eastAsia="Times New Roman" w:cs="Times New Roman"/>
-          <w:color w:val="0000FF"/>
         </w:rPr>
         <w:t xml:space="preserve"> costs are equal (all zero in this case)</w:t>
       </w:r>
@@ -387,7 +368,6 @@
         <w:textAlignment w:val="baseline"/>
         <w:rPr>
           <w:rFonts w:eastAsia="Times New Roman" w:cs="Times New Roman"/>
-          <w:color w:val="0000FF"/>
         </w:rPr>
       </w:pPr>
       <w:r>
@@ -395,16 +375,28 @@
           <w:rFonts w:eastAsia="Times New Roman" w:cs="Times New Roman"/>
           <w:b/>
           <w:bCs/>
-          <w:color w:val="0000FF"/>
         </w:rPr>
         <w:t>False</w:t>
       </w:r>
       <w:r>
         <w:rPr>
           <w:rFonts w:eastAsia="Times New Roman" w:cs="Times New Roman"/>
-          <w:color w:val="0000FF"/>
-        </w:rPr>
-        <w:t>, since in order to maintain the structure of a search tree, all nodes must be connected to any parents and children. So, visiting a node implies that you arrived at it via it’s parent, and an assumption is that every node other than the root node has a parent. Thus, every explored node is connected to the initial state by a path of previously explored nodes.</w:t>
+        </w:rPr>
+        <w:t xml:space="preserve">, since in order to maintain the structure of a search tree, all nodes must be connected to any parents and children. So, visiting a node implies that you arrived at it via </w:t>
+      </w:r>
+      <w:proofErr w:type="spellStart"/>
+      <w:r>
+        <w:rPr>
+          <w:rFonts w:eastAsia="Times New Roman" w:cs="Times New Roman"/>
+        </w:rPr>
+        <w:t>it’s</w:t>
+      </w:r>
+      <w:proofErr w:type="spellEnd"/>
+      <w:r>
+        <w:rPr>
+          <w:rFonts w:eastAsia="Times New Roman" w:cs="Times New Roman"/>
+        </w:rPr>
+        <w:t xml:space="preserve"> parent, and an assumption is that every node other than the root node has a parent. Thus, every explored node is connected to the initial state by a path of previously explored nodes.</w:t>
       </w:r>
     </w:p>
     <w:p>
@@ -455,24 +447,17 @@
     </w:p>
     <w:p>
       <w:pPr>
-        <w:spacing w:before="360" w:after="120" w:line="240" w:lineRule="auto"/>
-        <w:outlineLvl w:val="1"/>
-        <w:rPr>
-          <w:rFonts w:eastAsia="Times New Roman" w:cs="Times New Roman"/>
-          <w:color w:val="000000"/>
-          <w:sz w:val="32"/>
-          <w:szCs w:val="32"/>
-        </w:rPr>
-      </w:pPr>
-    </w:p>
-    <w:p>
-      <w:pPr>
         <w:pStyle w:val="Heading1"/>
         <w:rPr>
           <w:rFonts w:eastAsia="Times New Roman"/>
         </w:rPr>
       </w:pPr>
     </w:p>
+    <w:p/>
+    <w:p/>
+    <w:p/>
+    <w:p/>
+    <w:p/>
     <w:p>
       <w:pPr>
         <w:pStyle w:val="Heading1"/>
@@ -488,6 +473,7 @@
         <w:rPr>
           <w:rFonts w:eastAsia="Times New Roman"/>
         </w:rPr>
+        <w:lastRenderedPageBreak/>
         <w:t>Question 2: Exercise 3.15:</w:t>
       </w:r>
     </w:p>
@@ -523,7 +509,6 @@
           <w:rFonts w:eastAsia="Times New Roman" w:cs="Times New Roman"/>
           <w:color w:val="000000"/>
         </w:rPr>
-        <w:lastRenderedPageBreak/>
         <w:t>successors: numbers 2k and 2k + 1”</w:t>
       </w:r>
     </w:p>
@@ -762,20 +747,17 @@
         <w:textAlignment w:val="baseline"/>
         <w:rPr>
           <w:rFonts w:eastAsia="Times New Roman" w:cs="Times New Roman"/>
-          <w:color w:val="000000"/>
-        </w:rPr>
-      </w:pPr>
-      <w:r>
-        <w:rPr>
-          <w:rFonts w:eastAsia="Times New Roman" w:cs="Times New Roman"/>
-          <w:color w:val="0000FF"/>
+        </w:rPr>
+      </w:pPr>
+      <w:r>
+        <w:rPr>
+          <w:rFonts w:eastAsia="Times New Roman" w:cs="Times New Roman"/>
         </w:rPr>
         <w:t xml:space="preserve">BFS: 1 → 2 → 3 → 4 → 5 → 6 → 7 → 8 → 9 → 10 → </w:t>
       </w:r>
       <w:r>
         <w:rPr>
           <w:rFonts w:eastAsia="Times New Roman" w:cs="Times New Roman"/>
-          <w:color w:val="0000FF"/>
           <w:u w:val="single"/>
         </w:rPr>
         <w:t>11</w:t>
@@ -788,13 +770,11 @@
         <w:textAlignment w:val="baseline"/>
         <w:rPr>
           <w:rFonts w:eastAsia="Times New Roman" w:cs="Times New Roman"/>
-          <w:color w:val="0000FF"/>
-        </w:rPr>
-      </w:pPr>
-      <w:r>
-        <w:rPr>
-          <w:rFonts w:eastAsia="Times New Roman" w:cs="Times New Roman"/>
-          <w:color w:val="0000FF"/>
+        </w:rPr>
+      </w:pPr>
+      <w:r>
+        <w:rPr>
+          <w:rFonts w:eastAsia="Times New Roman" w:cs="Times New Roman"/>
         </w:rPr>
         <w:t>DLS(3): 1 → 2 → 4 → 8 → 9 → 5 → 10 → 11</w:t>
       </w:r>
@@ -806,13 +786,11 @@
         <w:textAlignment w:val="baseline"/>
         <w:rPr>
           <w:rFonts w:eastAsia="Times New Roman" w:cs="Times New Roman"/>
-          <w:color w:val="0000FF"/>
-        </w:rPr>
-      </w:pPr>
-      <w:r>
-        <w:rPr>
-          <w:rFonts w:eastAsia="Times New Roman" w:cs="Times New Roman"/>
-          <w:color w:val="0000FF"/>
+        </w:rPr>
+      </w:pPr>
+      <w:r>
+        <w:rPr>
+          <w:rFonts w:eastAsia="Times New Roman" w:cs="Times New Roman"/>
         </w:rPr>
         <w:t>IDS: </w:t>
       </w:r>
@@ -828,13 +806,11 @@
         <w:textAlignment w:val="baseline"/>
         <w:rPr>
           <w:rFonts w:eastAsia="Times New Roman" w:cs="Times New Roman"/>
-          <w:color w:val="0000FF"/>
-        </w:rPr>
-      </w:pPr>
-      <w:r>
-        <w:rPr>
-          <w:rFonts w:eastAsia="Times New Roman" w:cs="Times New Roman"/>
-          <w:color w:val="0000FF"/>
+        </w:rPr>
+      </w:pPr>
+      <w:r>
+        <w:rPr>
+          <w:rFonts w:eastAsia="Times New Roman" w:cs="Times New Roman"/>
         </w:rPr>
         <w:t>limit = 0: 1</w:t>
       </w:r>
@@ -850,13 +826,11 @@
         <w:textAlignment w:val="baseline"/>
         <w:rPr>
           <w:rFonts w:eastAsia="Times New Roman" w:cs="Times New Roman"/>
-          <w:color w:val="0000FF"/>
-        </w:rPr>
-      </w:pPr>
-      <w:r>
-        <w:rPr>
-          <w:rFonts w:eastAsia="Times New Roman" w:cs="Times New Roman"/>
-          <w:color w:val="0000FF"/>
+        </w:rPr>
+      </w:pPr>
+      <w:r>
+        <w:rPr>
+          <w:rFonts w:eastAsia="Times New Roman" w:cs="Times New Roman"/>
         </w:rPr>
         <w:t>limit = 1: 1 → 2 → 3</w:t>
       </w:r>
@@ -872,13 +846,11 @@
         <w:textAlignment w:val="baseline"/>
         <w:rPr>
           <w:rFonts w:eastAsia="Times New Roman" w:cs="Times New Roman"/>
-          <w:color w:val="0000FF"/>
-        </w:rPr>
-      </w:pPr>
-      <w:r>
-        <w:rPr>
-          <w:rFonts w:eastAsia="Times New Roman" w:cs="Times New Roman"/>
-          <w:color w:val="0000FF"/>
+        </w:rPr>
+      </w:pPr>
+      <w:r>
+        <w:rPr>
+          <w:rFonts w:eastAsia="Times New Roman" w:cs="Times New Roman"/>
         </w:rPr>
         <w:t>limit = 2: 1 → 2 → 4 → 5 → 3 → 6 → 7</w:t>
       </w:r>
@@ -894,13 +866,11 @@
         <w:textAlignment w:val="baseline"/>
         <w:rPr>
           <w:rFonts w:eastAsia="Times New Roman" w:cs="Times New Roman"/>
-          <w:color w:val="0000FF"/>
-        </w:rPr>
-      </w:pPr>
-      <w:r>
-        <w:rPr>
-          <w:rFonts w:eastAsia="Times New Roman" w:cs="Times New Roman"/>
-          <w:color w:val="0000FF"/>
+        </w:rPr>
+      </w:pPr>
+      <w:r>
+        <w:rPr>
+          <w:rFonts w:eastAsia="Times New Roman" w:cs="Times New Roman"/>
         </w:rPr>
         <w:t>limit = 3: 1 → 2 → 4 → 8 → 9 → 5 → 10 → 11</w:t>
       </w:r>
@@ -962,7 +932,6 @@
         <w:rPr>
           <w:rFonts w:eastAsia="Times New Roman" w:cs="Times New Roman"/>
           <w:strike/>
-          <w:color w:val="0000FF"/>
         </w:rPr>
         <w:t xml:space="preserve">Bidirectional searching </w:t>
       </w:r>
@@ -972,7 +941,6 @@
           <w:i/>
           <w:iCs/>
           <w:strike/>
-          <w:color w:val="0000FF"/>
         </w:rPr>
         <w:t>can</w:t>
       </w:r>
@@ -980,7 +948,6 @@
         <w:rPr>
           <w:rFonts w:eastAsia="Times New Roman" w:cs="Times New Roman"/>
           <w:strike/>
-          <w:color w:val="0000FF"/>
         </w:rPr>
         <w:t xml:space="preserve"> </w:t>
       </w:r>
@@ -990,7 +957,6 @@
           <w:i/>
           <w:iCs/>
           <w:strike/>
-          <w:color w:val="0000FF"/>
         </w:rPr>
         <w:t>work</w:t>
       </w:r>
@@ -998,7 +964,6 @@
         <w:rPr>
           <w:rFonts w:eastAsia="Times New Roman" w:cs="Times New Roman"/>
           <w:strike/>
-          <w:color w:val="0000FF"/>
         </w:rPr>
         <w:t xml:space="preserve"> on this problem, since every node has at most 1 successor, making it very simple to proceed backwards from the goal using BFS. The branching factor</w:t>
       </w:r>
@@ -1008,7 +973,6 @@
           <w:i/>
           <w:iCs/>
           <w:strike/>
-          <w:color w:val="0000FF"/>
         </w:rPr>
         <w:t xml:space="preserve"> b</w:t>
       </w:r>
@@ -1016,7 +980,6 @@
         <w:rPr>
           <w:rFonts w:eastAsia="Times New Roman" w:cs="Times New Roman"/>
           <w:strike/>
-          <w:color w:val="0000FF"/>
         </w:rPr>
         <w:t xml:space="preserve"> forwards (from root) is exactly 2 (since every parent has 2 children; 2k &amp; 2k+1), and </w:t>
       </w:r>
@@ -1026,7 +989,6 @@
           <w:i/>
           <w:iCs/>
           <w:strike/>
-          <w:color w:val="0000FF"/>
         </w:rPr>
         <w:t>b</w:t>
       </w:r>
@@ -1034,7 +996,6 @@
         <w:rPr>
           <w:rFonts w:eastAsia="Times New Roman" w:cs="Times New Roman"/>
           <w:strike/>
-          <w:color w:val="0000FF"/>
         </w:rPr>
         <w:t xml:space="preserve"> backwards is exactly 1, since every node has at most 1 parent (except root); and each predecessor is easily computable as it is just floor(k/2).</w:t>
       </w:r>
@@ -1106,17 +1067,8 @@
         <w:rPr>
           <w:rFonts w:eastAsia="Times New Roman" w:cs="Times New Roman"/>
           <w:strike/>
-          <w:color w:val="0000FF"/>
-        </w:rPr>
-        <w:t>Yes, if we were to use BFS both ways within bidirectional searching, we cut down </w:t>
-      </w:r>
-      <w:r>
-        <w:rPr>
-          <w:rFonts w:eastAsia="Times New Roman" w:cs="Times New Roman"/>
-          <w:strike/>
-          <w:color w:val="0000FF"/>
-        </w:rPr>
-        <w:t>the amount of searching since we find our selection via the intersection of frontier nodes of both searches.</w:t>
+        </w:rPr>
+        <w:t>Yes, if we were to use BFS both ways within bidirectional searching, we cut down the amount of searching since we find our selection via the intersection of frontier nodes of both searches.</w:t>
       </w:r>
     </w:p>
     <w:p>
@@ -1189,7 +1141,6 @@
         <w:rPr>
           <w:rFonts w:eastAsia="Times New Roman" w:cs="Times New Roman"/>
           <w:strike/>
-          <w:color w:val="0000FF"/>
         </w:rPr>
         <w:t>We know that 2k is even and 2k+1 is odd, so every odd number is on the right, </w:t>
       </w:r>
@@ -1208,7 +1159,6 @@
         <w:rPr>
           <w:rFonts w:eastAsia="Times New Roman" w:cs="Times New Roman"/>
           <w:strike/>
-          <w:color w:val="0000FF"/>
         </w:rPr>
         <w:t>and since every node has 1 parent whose value is floor(k/2); we start at the goal state and “search” towards 1 very easily because the breadth of every node is now 1 (backwards) so we don’t search.</w:t>
       </w:r>
@@ -1233,6 +1183,8 @@
         </w:rPr>
       </w:pPr>
     </w:p>
+    <w:p/>
+    <w:p/>
     <w:p>
       <w:pPr>
         <w:pStyle w:val="Heading1"/>
@@ -1248,6 +1200,7 @@
         <w:rPr>
           <w:rFonts w:eastAsia="Times New Roman"/>
         </w:rPr>
+        <w:lastRenderedPageBreak/>
         <w:t>Question 3: Exercise 3.16:</w:t>
       </w:r>
     </w:p>
@@ -1283,7 +1236,6 @@
           <w:rFonts w:eastAsia="Times New Roman" w:cs="Times New Roman"/>
           <w:color w:val="000000"/>
         </w:rPr>
-        <w:lastRenderedPageBreak/>
         <w:t>connect these pieces into a railway that has no overlapping tracks and no loose ends where a train could run off onto the floor.</w:t>
       </w:r>
     </w:p>
@@ -1418,7 +1370,6 @@
       <w:r>
         <w:rPr>
           <w:rFonts w:eastAsia="Times New Roman" w:cs="Times New Roman"/>
-          <w:color w:val="0000FF"/>
         </w:rPr>
         <w:t>Each track piece has an insert and a tab. Two track pieces fit in together by putting their tabs into another track’s insert, of the same or different type. No piece can overlap. Curved/forked pieces can be flipped to change the direction.</w:t>
       </w:r>
@@ -1436,7 +1387,6 @@
       <w:r>
         <w:rPr>
           <w:rFonts w:eastAsia="Times New Roman" w:cs="Times New Roman"/>
-          <w:color w:val="0000FF"/>
         </w:rPr>
         <w:t>The initial state starts with any piece, and the goal is to combine all pieces such that they form a loop with no disconnections.</w:t>
       </w:r>
@@ -1454,7 +1404,6 @@
       <w:r>
         <w:rPr>
           <w:rFonts w:eastAsia="Times New Roman" w:cs="Times New Roman"/>
-          <w:color w:val="0000FF"/>
         </w:rPr>
         <w:t>Goal test: all pieces are used in a single connected track, no open pegs or holes, no overlapping tracks.</w:t>
       </w:r>
@@ -1472,20 +1421,9 @@
       <w:r>
         <w:rPr>
           <w:rFonts w:eastAsia="Times New Roman" w:cs="Times New Roman"/>
-          <w:color w:val="0000FF"/>
         </w:rPr>
         <w:t>Step costs: 1 per piece.</w:t>
       </w:r>
-    </w:p>
-    <w:p>
-      <w:pPr>
-        <w:spacing w:after="240" w:line="240" w:lineRule="auto"/>
-        <w:rPr>
-          <w:rFonts w:eastAsia="Times New Roman" w:cs="Times New Roman"/>
-          <w:sz w:val="24"/>
-          <w:szCs w:val="24"/>
-        </w:rPr>
-      </w:pPr>
     </w:p>
     <w:p>
       <w:pPr>
@@ -1516,16 +1454,15 @@
           <w:numId w:val="12"/>
         </w:numPr>
         <w:spacing w:after="0" w:line="240" w:lineRule="auto"/>
+        <w:ind w:left="1440" w:hanging="720"/>
         <w:textAlignment w:val="baseline"/>
         <w:rPr>
           <w:rFonts w:eastAsia="Times New Roman" w:cs="Times New Roman"/>
-          <w:color w:val="0000FF"/>
-        </w:rPr>
-      </w:pPr>
-      <w:r>
-        <w:rPr>
-          <w:rFonts w:eastAsia="Times New Roman" w:cs="Times New Roman"/>
-          <w:color w:val="0000FF"/>
+        </w:rPr>
+      </w:pPr>
+      <w:r>
+        <w:rPr>
+          <w:rFonts w:eastAsia="Times New Roman" w:cs="Times New Roman"/>
         </w:rPr>
         <w:t>With all the constraints on the problem, there are many resulting states within the state-space. There are 32 pieces, so in order to connect all 32 pieces, there needs to be a depth of 32 (which is quite large) since each node is adding 1 piece, and there are many branching nodes because there are 4 types of pieces available to add on, and 3 of those types can be flipped.</w:t>
       </w:r>
@@ -1537,16 +1474,15 @@
           <w:numId w:val="12"/>
         </w:numPr>
         <w:spacing w:after="0" w:line="240" w:lineRule="auto"/>
+        <w:ind w:left="1440" w:hanging="720"/>
         <w:textAlignment w:val="baseline"/>
         <w:rPr>
           <w:rFonts w:eastAsia="Times New Roman" w:cs="Times New Roman"/>
-          <w:color w:val="0000FF"/>
-        </w:rPr>
-      </w:pPr>
-      <w:r>
-        <w:rPr>
-          <w:rFonts w:eastAsia="Times New Roman" w:cs="Times New Roman"/>
-          <w:color w:val="0000FF"/>
+        </w:rPr>
+      </w:pPr>
+      <w:r>
+        <w:rPr>
+          <w:rFonts w:eastAsia="Times New Roman" w:cs="Times New Roman"/>
         </w:rPr>
         <w:t xml:space="preserve">That is why I think </w:t>
       </w:r>
@@ -1555,14 +1491,12 @@
           <w:rFonts w:eastAsia="Times New Roman" w:cs="Times New Roman"/>
           <w:b/>
           <w:bCs/>
-          <w:color w:val="0000FF"/>
         </w:rPr>
         <w:t>Depth-first search</w:t>
       </w:r>
       <w:r>
         <w:rPr>
           <w:rFonts w:eastAsia="Times New Roman" w:cs="Times New Roman"/>
-          <w:color w:val="0000FF"/>
         </w:rPr>
         <w:t xml:space="preserve"> would be the most efficient uninformed algo. for this task because it fully explores the depth of the subtree, removing it from memory to make space for the other subtrees. </w:t>
       </w:r>
@@ -1599,13 +1533,11 @@
         <w:textAlignment w:val="baseline"/>
         <w:rPr>
           <w:rFonts w:eastAsia="Times New Roman" w:cs="Times New Roman"/>
-          <w:color w:val="0000FF"/>
-        </w:rPr>
-      </w:pPr>
-      <w:r>
-        <w:rPr>
-          <w:rFonts w:eastAsia="Times New Roman" w:cs="Times New Roman"/>
-          <w:color w:val="0000FF"/>
+        </w:rPr>
+      </w:pPr>
+      <w:r>
+        <w:rPr>
+          <w:rFonts w:eastAsia="Times New Roman" w:cs="Times New Roman"/>
         </w:rPr>
         <w:t>If we were to remove a single instance of either of the 2 types of fork pieces, then there is no solution because if we were to create a split track, the only way to create a single, larger loop is to recombine the 2 tracks using a fork.</w:t>
       </w:r>
@@ -1626,9 +1558,15 @@
       <w:r>
         <w:rPr>
           <w:rFonts w:eastAsia="Times New Roman" w:cs="Times New Roman"/>
+        </w:rPr>
+        <w:t>If we were to remove fork pieces entirely, there is no way to put together 12 straight pieces and 16 curved pieces into a single, non-overlapping loop since there are more curves than straight pieces; since each curve is a 45°, 2 are required to make a 90° change (like the corner of a square), and a square loop has 4 corners, meaning 4*2 = 8 curved pieces. Thus, you must have and equal amount of forked out and forked in pieces to accommodate for this</w:t>
+      </w:r>
+      <w:r>
+        <w:rPr>
+          <w:rFonts w:eastAsia="Times New Roman" w:cs="Times New Roman"/>
           <w:color w:val="0000FF"/>
         </w:rPr>
-        <w:t>If we were to remove fork pieces entirely, there is no way to put together 12 straight pieces and 16 curved pieces into a single, non-overlapping loop since there are more curves than straight pieces; since each curve is a 45°, 2 are required to make a 90° change (like the corner of a square), and a square loop has 4 corners, meaning 4*2 = 8 curved pieces. Thus, you must have and equal amount of forked out and forked in pieces to accommodate for this.</w:t>
+        <w:t>.</w:t>
       </w:r>
     </w:p>
     <w:p>
@@ -1745,7 +1683,6 @@
       <w:r>
         <w:rPr>
           <w:rFonts w:eastAsia="Times New Roman" w:cs="Times New Roman"/>
-          <w:color w:val="0000FF"/>
         </w:rPr>
         <w:t>We can think about the amount of open pegs (both tabs and slots) as a goal, </w:t>
       </w:r>
@@ -1763,17 +1700,8 @@
       <w:r>
         <w:rPr>
           <w:rFonts w:eastAsia="Times New Roman" w:cs="Times New Roman"/>
-          <w:color w:val="0000FF"/>
-        </w:rPr>
-        <w:t xml:space="preserve">since if all pieces were connected, there are no open pegs. At the beginning there is 2 (1 tab, 1 slot) assuming we start with a straight piece. The maximum amount of open pegs in </w:t>
-      </w:r>
-      <w:r>
-        <w:rPr>
-          <w:rFonts w:eastAsia="Times New Roman" w:cs="Times New Roman"/>
-          <w:color w:val="0000FF"/>
-        </w:rPr>
-        <w:lastRenderedPageBreak/>
-        <w:t>any state is 3, if we add a forked piece, since it has an extra open peg. If every piece were unique, then the amount of choices for each peg is:</w:t>
+        </w:rPr>
+        <w:t>since if all pieces were connected, there are no open pegs. At the beginning there is 2 (1 tab, 1 slot) assuming we start with a straight piece. The maximum amount of open pegs in any state is 3, if we add a forked piece, since it has an extra open peg. If every piece were unique, then the amount of choices for each peg is:</w:t>
       </w:r>
     </w:p>
     <w:p>
@@ -1799,22 +1727,15 @@
       <w:r>
         <w:rPr>
           <w:rFonts w:eastAsia="Times New Roman" w:cs="Times New Roman"/>
-          <w:color w:val="0000FF"/>
-        </w:rPr>
+        </w:rPr>
+        <w:lastRenderedPageBreak/>
         <w:t xml:space="preserve">    </w:t>
       </w:r>
       <w:r>
         <w:rPr>
           <w:rFonts w:eastAsia="Times New Roman" w:cs="Times New Roman"/>
-          <w:color w:val="0000FF"/>
         </w:rPr>
         <w:tab/>
-      </w:r>
-      <w:r>
-        <w:rPr>
-          <w:rFonts w:eastAsia="Times New Roman" w:cs="Times New Roman"/>
-          <w:color w:val="0000FF"/>
-        </w:rPr>
         <w:t xml:space="preserve">12 [straight] + (2 * 16) [curved] + (2 * 2) [2 tab fork] + (2*2*2) [2 slot fork] = </w:t>
       </w:r>
       <w:r>
@@ -1822,7 +1743,6 @@
           <w:rFonts w:eastAsia="Times New Roman" w:cs="Times New Roman"/>
           <w:b/>
           <w:bCs/>
-          <w:color w:val="0000FF"/>
         </w:rPr>
         <w:t>56</w:t>
       </w:r>
@@ -1834,29 +1754,13 @@
         <w:textAlignment w:val="baseline"/>
         <w:rPr>
           <w:rFonts w:eastAsia="Times New Roman" w:cs="Times New Roman"/>
-          <w:color w:val="0000FF"/>
-        </w:rPr>
-      </w:pPr>
-      <w:r>
-        <w:rPr>
-          <w:rFonts w:eastAsia="Times New Roman" w:cs="Times New Roman"/>
-          <w:color w:val="0000FF"/>
-        </w:rPr>
-        <w:t>(</w:t>
-      </w:r>
-      <w:r>
-        <w:rPr>
-          <w:rFonts w:eastAsia="Times New Roman" w:cs="Times New Roman"/>
-          <w:color w:val="0000FF"/>
-        </w:rPr>
-        <w:t>we multiply each curved/forked pieces by 2 to account for the fact each of those pieces can be flipped.</w:t>
-      </w:r>
-      <w:r>
-        <w:rPr>
-          <w:rFonts w:eastAsia="Times New Roman" w:cs="Times New Roman"/>
-          <w:color w:val="0000FF"/>
-        </w:rPr>
-        <w:t>)</w:t>
+        </w:rPr>
+      </w:pPr>
+      <w:r>
+        <w:rPr>
+          <w:rFonts w:eastAsia="Times New Roman" w:cs="Times New Roman"/>
+        </w:rPr>
+        <w:t>(we multiply each curved/forked pieces by 2 to account for the fact each of those pieces can be flipped.)</w:t>
       </w:r>
     </w:p>
     <w:p>
@@ -1865,7 +1769,6 @@
         <w:ind w:left="1440"/>
         <w:rPr>
           <w:rFonts w:eastAsia="Times New Roman" w:cs="Times New Roman"/>
-          <w:color w:val="0000FF"/>
           <w:sz w:val="20"/>
           <w:szCs w:val="20"/>
         </w:rPr>
@@ -1873,16 +1776,8 @@
       <w:r>
         <w:rPr>
           <w:rFonts w:eastAsia="Times New Roman" w:cs="Times New Roman"/>
-          <w:color w:val="0000FF"/>
-        </w:rPr>
-        <w:t>Since there is a max of 3 pegs to add a piece to, 56*3 = 168 choices for each of the 3 pegs. Thus, the upper bound is:</w:t>
-      </w:r>
-      <w:r>
-        <w:rPr>
-          <w:rFonts w:eastAsia="Times New Roman" w:cs="Times New Roman"/>
-          <w:color w:val="0000FF"/>
-        </w:rPr>
-        <w:t xml:space="preserve"> </w:t>
+        </w:rPr>
+        <w:t xml:space="preserve">Since there is a max of 3 pegs to add a piece to, 56*3 = 168 choices for each of the 3 pegs. Thus, the upper bound is: </w:t>
       </w:r>
       <m:oMath>
         <m:f>
@@ -1891,7 +1786,6 @@
               <w:rPr>
                 <w:rFonts w:ascii="Cambria Math" w:eastAsia="Times New Roman" w:hAnsi="Cambria Math" w:cs="Times New Roman"/>
                 <w:i/>
-                <w:color w:val="0000FF"/>
               </w:rPr>
             </m:ctrlPr>
           </m:fPr>
@@ -1902,7 +1796,6 @@
                   <w:rPr>
                     <w:rFonts w:ascii="Cambria Math" w:eastAsia="Times New Roman" w:hAnsi="Cambria Math" w:cs="Times New Roman"/>
                     <w:i/>
-                    <w:color w:val="0000FF"/>
                   </w:rPr>
                 </m:ctrlPr>
               </m:sSupPr>
@@ -1910,7 +1803,6 @@
                 <m:r>
                   <w:rPr>
                     <w:rFonts w:ascii="Cambria Math" w:eastAsia="Times New Roman" w:hAnsi="Cambria Math" w:cs="Times New Roman"/>
-                    <w:color w:val="0000FF"/>
                   </w:rPr>
                   <m:t>168</m:t>
                 </m:r>
@@ -1919,7 +1811,6 @@
                 <m:r>
                   <w:rPr>
                     <w:rFonts w:ascii="Cambria Math" w:eastAsia="Times New Roman" w:hAnsi="Cambria Math" w:cs="Times New Roman"/>
-                    <w:color w:val="0000FF"/>
                   </w:rPr>
                   <m:t>3</m:t>
                 </m:r>
@@ -1930,7 +1821,6 @@
             <m:r>
               <w:rPr>
                 <w:rFonts w:ascii="Cambria Math" w:eastAsia="Times New Roman" w:hAnsi="Cambria Math" w:cs="Times New Roman"/>
-                <w:color w:val="0000FF"/>
               </w:rPr>
               <m:t>12!16!2!2!</m:t>
             </m:r>
@@ -1940,7 +1830,6 @@
       <w:r>
         <w:rPr>
           <w:rFonts w:eastAsia="Times New Roman" w:cs="Times New Roman"/>
-          <w:color w:val="0000FF"/>
           <w:sz w:val="20"/>
           <w:szCs w:val="20"/>
         </w:rPr>
@@ -1956,14 +1845,6 @@
           <w:szCs w:val="24"/>
         </w:rPr>
       </w:pPr>
-      <w:r>
-        <w:rPr>
-          <w:rFonts w:eastAsia="Times New Roman"/>
-          <w:sz w:val="24"/>
-          <w:szCs w:val="24"/>
-        </w:rPr>
-        <w:br/>
-      </w:r>
       <w:r>
         <w:rPr>
           <w:rFonts w:eastAsia="Times New Roman"/>
@@ -2176,87 +2057,12 @@
     </w:p>
     <w:p>
       <w:pPr>
-        <w:spacing w:after="0" w:line="240" w:lineRule="auto"/>
-        <w:rPr>
-          <w:rFonts w:eastAsia="Times New Roman" w:cs="Times New Roman"/>
-          <w:sz w:val="24"/>
-          <w:szCs w:val="24"/>
-        </w:rPr>
-      </w:pPr>
-    </w:p>
-    <w:p>
-      <w:pPr>
-        <w:spacing w:after="0" w:line="240" w:lineRule="auto"/>
-        <w:textAlignment w:val="baseline"/>
-        <w:rPr>
-          <w:rFonts w:eastAsia="Times New Roman" w:cs="Times New Roman"/>
-          <w:color w:val="000000"/>
-        </w:rPr>
-      </w:pPr>
-    </w:p>
-    <w:p>
-      <w:pPr>
-        <w:spacing w:after="0" w:line="240" w:lineRule="auto"/>
-        <w:textAlignment w:val="baseline"/>
-        <w:rPr>
-          <w:rFonts w:eastAsia="Times New Roman" w:cs="Times New Roman"/>
-          <w:color w:val="000000"/>
-        </w:rPr>
-      </w:pPr>
-    </w:p>
-    <w:p>
-      <w:pPr>
-        <w:spacing w:after="0" w:line="240" w:lineRule="auto"/>
-        <w:textAlignment w:val="baseline"/>
-        <w:rPr>
-          <w:rFonts w:eastAsia="Times New Roman" w:cs="Times New Roman"/>
-          <w:color w:val="000000"/>
-        </w:rPr>
-      </w:pPr>
-    </w:p>
-    <w:p>
-      <w:pPr>
-        <w:spacing w:after="0" w:line="240" w:lineRule="auto"/>
-        <w:textAlignment w:val="baseline"/>
-        <w:rPr>
-          <w:rFonts w:eastAsia="Times New Roman" w:cs="Times New Roman"/>
-          <w:color w:val="000000"/>
-        </w:rPr>
-      </w:pPr>
-    </w:p>
-    <w:p>
-      <w:pPr>
-        <w:spacing w:after="0" w:line="240" w:lineRule="auto"/>
-        <w:textAlignment w:val="baseline"/>
-        <w:rPr>
-          <w:rFonts w:eastAsia="Times New Roman" w:cs="Times New Roman"/>
-          <w:color w:val="000000"/>
-        </w:rPr>
-      </w:pPr>
-    </w:p>
-    <w:p>
-      <w:pPr>
-        <w:spacing w:after="0" w:line="240" w:lineRule="auto"/>
-        <w:textAlignment w:val="baseline"/>
-        <w:rPr>
-          <w:rFonts w:eastAsia="Times New Roman" w:cs="Times New Roman"/>
-          <w:color w:val="000000"/>
-        </w:rPr>
-      </w:pPr>
-    </w:p>
-    <w:p>
-      <w:pPr>
-        <w:spacing w:after="0" w:line="240" w:lineRule="auto"/>
-        <w:textAlignment w:val="baseline"/>
-        <w:rPr>
-          <w:rFonts w:eastAsia="Times New Roman" w:cs="Times New Roman"/>
-          <w:color w:val="000000"/>
-        </w:rPr>
-      </w:pPr>
-    </w:p>
-    <w:p>
-      <w:pPr>
-        <w:spacing w:after="0" w:line="240" w:lineRule="auto"/>
+        <w:numPr>
+          <w:ilvl w:val="0"/>
+          <w:numId w:val="17"/>
+        </w:numPr>
+        <w:spacing w:after="0" w:line="240" w:lineRule="auto"/>
+        <w:ind w:left="1440"/>
         <w:textAlignment w:val="baseline"/>
         <w:rPr>
           <w:rFonts w:eastAsia="Times New Roman" w:cs="Times New Roman"/>
@@ -2320,10 +2126,9 @@
           <w:color w:val="000000"/>
           <w:bdr w:val="none" w:sz="0" w:space="0" w:color="auto" w:frame="1"/>
         </w:rPr>
-        <w:lastRenderedPageBreak/>
         <w:drawing>
-          <wp:inline distT="0" distB="0" distL="0" distR="0" wp14:anchorId="1003EF5C" wp14:editId="52403102">
-            <wp:extent cx="4273550" cy="4273550"/>
+          <wp:inline distT="0" distB="0" distL="0" distR="0" wp14:anchorId="1003EF5C" wp14:editId="13D62388">
+            <wp:extent cx="3260035" cy="3260035"/>
             <wp:effectExtent l="0" t="0" r="0" b="0"/>
             <wp:docPr id="3" name="Picture 3"/>
             <wp:cNvGraphicFramePr>
@@ -2354,7 +2159,7 @@
                   <pic:spPr bwMode="auto">
                     <a:xfrm>
                       <a:off x="0" y="0"/>
-                      <a:ext cx="4273550" cy="4273550"/>
+                      <a:ext cx="3260035" cy="3260035"/>
                     </a:xfrm>
                     <a:prstGeom prst="rect">
                       <a:avLst/>
@@ -2389,6 +2194,7 @@
           <w:rFonts w:eastAsia="Times New Roman" w:cs="Times New Roman"/>
           <w:color w:val="000000"/>
         </w:rPr>
+        <w:lastRenderedPageBreak/>
         <w:t>DFS</w:t>
       </w:r>
     </w:p>
@@ -2402,36 +2208,13 @@
         <w:textAlignment w:val="baseline"/>
         <w:rPr>
           <w:rFonts w:eastAsia="Times New Roman" w:cs="Times New Roman"/>
-          <w:color w:val="0000FF"/>
-        </w:rPr>
-      </w:pPr>
-      <w:r>
-        <w:rPr>
-          <w:rFonts w:eastAsia="Times New Roman" w:cs="Times New Roman"/>
-          <w:color w:val="0000FF"/>
-        </w:rPr>
-        <w:t xml:space="preserve">The DFS traversals can be seen in the previous illustration as well </w:t>
-      </w:r>
-      <w:r>
-        <w:rPr>
-          <w:rFonts w:eastAsia="Times New Roman" w:cs="Times New Roman"/>
-          <w:color w:val="0000FF"/>
-        </w:rPr>
-        <w:t>in</w:t>
-      </w:r>
-      <w:r>
-        <w:rPr>
-          <w:rFonts w:eastAsia="Times New Roman" w:cs="Times New Roman"/>
-          <w:color w:val="0000FF"/>
-        </w:rPr>
-        <w:t xml:space="preserve"> the search tree; this is a graph demonstration</w:t>
-      </w:r>
-      <w:r>
-        <w:rPr>
-          <w:rFonts w:eastAsia="Times New Roman" w:cs="Times New Roman"/>
-          <w:color w:val="0000FF"/>
-        </w:rPr>
-        <w:t xml:space="preserve">: </w:t>
+        </w:rPr>
+      </w:pPr>
+      <w:r>
+        <w:rPr>
+          <w:rFonts w:eastAsia="Times New Roman" w:cs="Times New Roman"/>
+        </w:rPr>
+        <w:t xml:space="preserve">The DFS traversals can be seen in the previous illustration as well in the search tree; this is a graph demonstration: </w:t>
       </w:r>
     </w:p>
     <w:p>
@@ -2582,7 +2365,6 @@
           <w:color w:val="000000"/>
           <w:bdr w:val="none" w:sz="0" w:space="0" w:color="auto" w:frame="1"/>
         </w:rPr>
-        <w:lastRenderedPageBreak/>
         <w:drawing>
           <wp:inline distT="0" distB="0" distL="0" distR="0" wp14:anchorId="30A59ADD" wp14:editId="312FA4A2">
             <wp:extent cx="5943600" cy="2095500"/>
@@ -2635,6 +2417,21 @@
     </w:p>
     <w:p>
       <w:pPr>
+        <w:rPr>
+          <w:rFonts w:eastAsia="Times New Roman" w:cs="Times New Roman"/>
+          <w:color w:val="000000"/>
+        </w:rPr>
+      </w:pPr>
+      <w:r>
+        <w:rPr>
+          <w:rFonts w:eastAsia="Times New Roman" w:cs="Times New Roman"/>
+          <w:color w:val="000000"/>
+        </w:rPr>
+        <w:br w:type="page"/>
+      </w:r>
+    </w:p>
+    <w:p>
+      <w:pPr>
         <w:numPr>
           <w:ilvl w:val="0"/>
           <w:numId w:val="24"/>
@@ -2651,6 +2448,7 @@
           <w:rFonts w:eastAsia="Times New Roman" w:cs="Times New Roman"/>
           <w:color w:val="000000"/>
         </w:rPr>
+        <w:lastRenderedPageBreak/>
         <w:t>Compare time/space requirements for BFS/DFS/UCS</w:t>
       </w:r>
     </w:p>
@@ -2667,7 +2465,6 @@
       <w:r>
         <w:rPr>
           <w:rFonts w:eastAsia="Times New Roman" w:cs="Times New Roman"/>
-          <w:color w:val="0000FF"/>
         </w:rPr>
         <w:t>b = #non-root nodes / #non-leaf nodes = 42 / 31 = 1.35</w:t>
       </w:r>
@@ -2685,7 +2482,6 @@
       <w:r>
         <w:rPr>
           <w:rFonts w:eastAsia="Times New Roman" w:cs="Times New Roman"/>
-          <w:color w:val="0000FF"/>
         </w:rPr>
         <w:t>d = depth of solution = 5</w:t>
       </w:r>
@@ -2703,7 +2499,6 @@
       <w:r>
         <w:rPr>
           <w:rFonts w:eastAsia="Times New Roman" w:cs="Times New Roman"/>
-          <w:color w:val="0000FF"/>
         </w:rPr>
         <w:t>m = max depth = 5</w:t>
       </w:r>
@@ -2721,7 +2516,6 @@
       <w:r>
         <w:rPr>
           <w:rFonts w:eastAsia="Times New Roman" w:cs="Times New Roman"/>
-          <w:color w:val="0000FF"/>
         </w:rPr>
         <w:t>C* = optimal path of solution = 5</w:t>
       </w:r>
@@ -2739,7 +2533,6 @@
       <w:r>
         <w:rPr>
           <w:rFonts w:eastAsia="Times New Roman" w:cs="Times New Roman"/>
-          <w:color w:val="0000FF"/>
         </w:rPr>
         <w:t>epsilon = the least cost of any step = 1</w:t>
       </w:r>
@@ -2755,7 +2548,6 @@
         <w:textAlignment w:val="baseline"/>
         <w:rPr>
           <w:rFonts w:eastAsia="Times New Roman" w:cs="Times New Roman"/>
-          <w:color w:val="0000FF"/>
           <w:sz w:val="28"/>
           <w:szCs w:val="28"/>
         </w:rPr>
@@ -2763,7 +2555,6 @@
       <w:r>
         <w:rPr>
           <w:rFonts w:eastAsia="Times New Roman" w:cs="Times New Roman"/>
-          <w:color w:val="0000FF"/>
           <w:sz w:val="28"/>
           <w:szCs w:val="28"/>
         </w:rPr>
@@ -2777,7 +2568,6 @@
         <w:textAlignment w:val="baseline"/>
         <w:rPr>
           <w:rFonts w:eastAsia="Times New Roman" w:cs="Times New Roman"/>
-          <w:color w:val="0000FF"/>
           <w:sz w:val="28"/>
           <w:szCs w:val="28"/>
         </w:rPr>
@@ -2785,7 +2575,6 @@
       <w:r>
         <w:rPr>
           <w:rFonts w:eastAsia="Times New Roman" w:cs="Times New Roman"/>
-          <w:color w:val="0000FF"/>
           <w:sz w:val="28"/>
           <w:szCs w:val="28"/>
         </w:rPr>
@@ -2794,7 +2583,6 @@
       <w:r>
         <w:rPr>
           <w:rFonts w:eastAsia="Times New Roman" w:cs="Times New Roman"/>
-          <w:color w:val="0000FF"/>
           <w:sz w:val="28"/>
           <w:szCs w:val="28"/>
           <w:vertAlign w:val="superscript"/>
@@ -2804,7 +2592,6 @@
       <w:r>
         <w:rPr>
           <w:rFonts w:eastAsia="Times New Roman" w:cs="Times New Roman"/>
-          <w:color w:val="0000FF"/>
           <w:sz w:val="28"/>
           <w:szCs w:val="28"/>
         </w:rPr>
@@ -2813,7 +2600,6 @@
       <w:r>
         <w:rPr>
           <w:rFonts w:eastAsia="Times New Roman" w:cs="Times New Roman"/>
-          <w:color w:val="0000FF"/>
           <w:sz w:val="28"/>
           <w:szCs w:val="28"/>
           <w:vertAlign w:val="superscript"/>
@@ -2823,7 +2609,6 @@
       <w:r>
         <w:rPr>
           <w:rFonts w:eastAsia="Times New Roman" w:cs="Times New Roman"/>
-          <w:color w:val="0000FF"/>
           <w:sz w:val="28"/>
           <w:szCs w:val="28"/>
         </w:rPr>
@@ -2834,7 +2619,6 @@
           <w:rFonts w:eastAsia="Times New Roman" w:cs="Times New Roman"/>
           <w:b/>
           <w:bCs/>
-          <w:color w:val="0000FF"/>
           <w:sz w:val="28"/>
           <w:szCs w:val="28"/>
         </w:rPr>
@@ -2843,7 +2627,6 @@
       <w:r>
         <w:rPr>
           <w:rFonts w:eastAsia="Times New Roman" w:cs="Times New Roman"/>
-          <w:color w:val="0000FF"/>
           <w:sz w:val="28"/>
           <w:szCs w:val="28"/>
         </w:rPr>
@@ -2857,7 +2640,6 @@
         <w:textAlignment w:val="baseline"/>
         <w:rPr>
           <w:rFonts w:eastAsia="Times New Roman" w:cs="Times New Roman"/>
-          <w:color w:val="0000FF"/>
           <w:sz w:val="28"/>
           <w:szCs w:val="28"/>
         </w:rPr>
@@ -2865,7 +2647,6 @@
       <w:r>
         <w:rPr>
           <w:rFonts w:eastAsia="Times New Roman" w:cs="Times New Roman"/>
-          <w:color w:val="0000FF"/>
           <w:sz w:val="28"/>
           <w:szCs w:val="28"/>
         </w:rPr>
@@ -2874,7 +2655,6 @@
       <w:r>
         <w:rPr>
           <w:rFonts w:eastAsia="Times New Roman" w:cs="Times New Roman"/>
-          <w:color w:val="0000FF"/>
           <w:sz w:val="28"/>
           <w:szCs w:val="28"/>
           <w:vertAlign w:val="superscript"/>
@@ -2884,7 +2664,6 @@
       <w:r>
         <w:rPr>
           <w:rFonts w:eastAsia="Times New Roman" w:cs="Times New Roman"/>
-          <w:color w:val="0000FF"/>
           <w:sz w:val="28"/>
           <w:szCs w:val="28"/>
         </w:rPr>
@@ -2895,7 +2674,6 @@
           <w:rFonts w:eastAsia="Times New Roman" w:cs="Times New Roman"/>
           <w:b/>
           <w:bCs/>
-          <w:color w:val="0000FF"/>
           <w:sz w:val="28"/>
           <w:szCs w:val="28"/>
         </w:rPr>
@@ -2913,7 +2691,6 @@
         <w:textAlignment w:val="baseline"/>
         <w:rPr>
           <w:rFonts w:eastAsia="Times New Roman" w:cs="Times New Roman"/>
-          <w:color w:val="0000FF"/>
           <w:sz w:val="28"/>
           <w:szCs w:val="28"/>
         </w:rPr>
@@ -2921,7 +2698,6 @@
       <w:r>
         <w:rPr>
           <w:rFonts w:eastAsia="Times New Roman" w:cs="Times New Roman"/>
-          <w:color w:val="0000FF"/>
           <w:sz w:val="28"/>
           <w:szCs w:val="28"/>
         </w:rPr>
@@ -2935,7 +2711,6 @@
         <w:textAlignment w:val="baseline"/>
         <w:rPr>
           <w:rFonts w:eastAsia="Times New Roman" w:cs="Times New Roman"/>
-          <w:color w:val="0000FF"/>
           <w:sz w:val="28"/>
           <w:szCs w:val="28"/>
         </w:rPr>
@@ -2943,7 +2718,6 @@
       <w:r>
         <w:rPr>
           <w:rFonts w:eastAsia="Times New Roman" w:cs="Times New Roman"/>
-          <w:color w:val="0000FF"/>
           <w:sz w:val="28"/>
           <w:szCs w:val="28"/>
         </w:rPr>
@@ -2952,26 +2726,33 @@
       <w:r>
         <w:rPr>
           <w:rFonts w:eastAsia="Times New Roman" w:cs="Times New Roman"/>
-          <w:color w:val="0000FF"/>
           <w:sz w:val="28"/>
           <w:szCs w:val="28"/>
         </w:rPr>
-        <w:t>ime: b</w:t>
-      </w:r>
-      <w:r>
-        <w:rPr>
-          <w:rFonts w:eastAsia="Times New Roman" w:cs="Times New Roman"/>
-          <w:color w:val="0000FF"/>
+        <w:t xml:space="preserve">ime: </w:t>
+      </w:r>
+      <w:proofErr w:type="spellStart"/>
+      <w:r>
+        <w:rPr>
+          <w:rFonts w:eastAsia="Times New Roman" w:cs="Times New Roman"/>
+          <w:sz w:val="28"/>
+          <w:szCs w:val="28"/>
+        </w:rPr>
+        <w:t>b</w:t>
+      </w:r>
+      <w:r>
+        <w:rPr>
+          <w:rFonts w:eastAsia="Times New Roman" w:cs="Times New Roman"/>
           <w:sz w:val="28"/>
           <w:szCs w:val="28"/>
           <w:vertAlign w:val="superscript"/>
         </w:rPr>
         <w:t>m</w:t>
       </w:r>
-      <w:r>
-        <w:rPr>
-          <w:rFonts w:eastAsia="Times New Roman" w:cs="Times New Roman"/>
-          <w:color w:val="0000FF"/>
+      <w:proofErr w:type="spellEnd"/>
+      <w:r>
+        <w:rPr>
+          <w:rFonts w:eastAsia="Times New Roman" w:cs="Times New Roman"/>
           <w:sz w:val="28"/>
           <w:szCs w:val="28"/>
         </w:rPr>
@@ -2980,7 +2761,6 @@
       <w:r>
         <w:rPr>
           <w:rFonts w:eastAsia="Times New Roman" w:cs="Times New Roman"/>
-          <w:color w:val="0000FF"/>
           <w:sz w:val="28"/>
           <w:szCs w:val="28"/>
           <w:vertAlign w:val="superscript"/>
@@ -2990,7 +2770,6 @@
       <w:r>
         <w:rPr>
           <w:rFonts w:eastAsia="Times New Roman" w:cs="Times New Roman"/>
-          <w:color w:val="0000FF"/>
           <w:sz w:val="28"/>
           <w:szCs w:val="28"/>
         </w:rPr>
@@ -3004,7 +2783,6 @@
         <w:textAlignment w:val="baseline"/>
         <w:rPr>
           <w:rFonts w:eastAsia="Times New Roman" w:cs="Times New Roman"/>
-          <w:color w:val="0000FF"/>
           <w:sz w:val="28"/>
           <w:szCs w:val="28"/>
         </w:rPr>
@@ -3012,7 +2790,6 @@
       <w:r>
         <w:rPr>
           <w:rFonts w:eastAsia="Times New Roman" w:cs="Times New Roman"/>
-          <w:color w:val="0000FF"/>
           <w:sz w:val="28"/>
           <w:szCs w:val="28"/>
         </w:rPr>
@@ -3030,7 +2807,6 @@
         <w:textAlignment w:val="baseline"/>
         <w:rPr>
           <w:rFonts w:eastAsia="Times New Roman" w:cs="Times New Roman"/>
-          <w:color w:val="0000FF"/>
           <w:sz w:val="28"/>
           <w:szCs w:val="28"/>
         </w:rPr>
@@ -3038,7 +2814,6 @@
       <w:r>
         <w:rPr>
           <w:rFonts w:eastAsia="Times New Roman" w:cs="Times New Roman"/>
-          <w:color w:val="0000FF"/>
           <w:sz w:val="28"/>
           <w:szCs w:val="28"/>
         </w:rPr>
@@ -3052,7 +2827,6 @@
         <w:textAlignment w:val="baseline"/>
         <w:rPr>
           <w:rFonts w:eastAsia="Times New Roman" w:cs="Times New Roman"/>
-          <w:color w:val="0000FF"/>
           <w:sz w:val="28"/>
           <w:szCs w:val="28"/>
         </w:rPr>
@@ -3060,7 +2834,6 @@
       <w:r>
         <w:rPr>
           <w:rFonts w:eastAsia="Times New Roman" w:cs="Times New Roman"/>
-          <w:color w:val="0000FF"/>
           <w:sz w:val="28"/>
           <w:szCs w:val="28"/>
         </w:rPr>
@@ -3069,7 +2842,6 @@
       <w:r>
         <w:rPr>
           <w:rFonts w:eastAsia="Times New Roman" w:cs="Times New Roman"/>
-          <w:color w:val="0000FF"/>
           <w:sz w:val="28"/>
           <w:szCs w:val="28"/>
           <w:vertAlign w:val="superscript"/>
@@ -3079,7 +2851,6 @@
       <w:r>
         <w:rPr>
           <w:rFonts w:eastAsia="Times New Roman" w:cs="Times New Roman"/>
-          <w:color w:val="0000FF"/>
           <w:sz w:val="28"/>
           <w:szCs w:val="28"/>
         </w:rPr>
@@ -3088,7 +2859,6 @@
       <w:r>
         <w:rPr>
           <w:rFonts w:eastAsia="Times New Roman" w:cs="Times New Roman"/>
-          <w:color w:val="0000FF"/>
           <w:sz w:val="28"/>
           <w:szCs w:val="28"/>
           <w:vertAlign w:val="superscript"/>
@@ -3098,7 +2868,6 @@
       <w:r>
         <w:rPr>
           <w:rFonts w:eastAsia="Times New Roman" w:cs="Times New Roman"/>
-          <w:color w:val="0000FF"/>
           <w:sz w:val="28"/>
           <w:szCs w:val="28"/>
         </w:rPr>
@@ -3107,7 +2876,6 @@
       <w:r>
         <w:rPr>
           <w:rFonts w:eastAsia="Times New Roman" w:cs="Times New Roman"/>
-          <w:color w:val="0000FF"/>
           <w:sz w:val="28"/>
           <w:szCs w:val="28"/>
           <w:vertAlign w:val="superscript"/>
@@ -3117,7 +2885,6 @@
       <w:r>
         <w:rPr>
           <w:rFonts w:eastAsia="Times New Roman" w:cs="Times New Roman"/>
-          <w:color w:val="0000FF"/>
           <w:sz w:val="28"/>
           <w:szCs w:val="28"/>
         </w:rPr>
@@ -3131,7 +2898,6 @@
         <w:textAlignment w:val="baseline"/>
         <w:rPr>
           <w:rFonts w:eastAsia="Times New Roman" w:cs="Times New Roman"/>
-          <w:color w:val="0000FF"/>
           <w:sz w:val="28"/>
           <w:szCs w:val="28"/>
         </w:rPr>
@@ -3139,7 +2905,6 @@
       <w:r>
         <w:rPr>
           <w:rFonts w:eastAsia="Times New Roman" w:cs="Times New Roman"/>
-          <w:color w:val="0000FF"/>
           <w:sz w:val="28"/>
           <w:szCs w:val="28"/>
         </w:rPr>
@@ -3148,7 +2913,6 @@
       <w:r>
         <w:rPr>
           <w:rFonts w:eastAsia="Times New Roman" w:cs="Times New Roman"/>
-          <w:color w:val="0000FF"/>
           <w:sz w:val="28"/>
           <w:szCs w:val="28"/>
           <w:vertAlign w:val="superscript"/>
@@ -3158,7 +2922,6 @@
       <w:r>
         <w:rPr>
           <w:rFonts w:eastAsia="Times New Roman" w:cs="Times New Roman"/>
-          <w:color w:val="0000FF"/>
           <w:sz w:val="28"/>
           <w:szCs w:val="28"/>
         </w:rPr>
@@ -3167,7 +2930,6 @@
       <w:r>
         <w:rPr>
           <w:rFonts w:eastAsia="Times New Roman" w:cs="Times New Roman"/>
-          <w:color w:val="0000FF"/>
           <w:sz w:val="28"/>
           <w:szCs w:val="28"/>
           <w:vertAlign w:val="superscript"/>
@@ -3177,7 +2939,6 @@
       <w:r>
         <w:rPr>
           <w:rFonts w:eastAsia="Times New Roman" w:cs="Times New Roman"/>
-          <w:color w:val="0000FF"/>
           <w:sz w:val="28"/>
           <w:szCs w:val="28"/>
         </w:rPr>
@@ -3186,7 +2947,6 @@
       <w:r>
         <w:rPr>
           <w:rFonts w:eastAsia="Times New Roman" w:cs="Times New Roman"/>
-          <w:color w:val="0000FF"/>
           <w:sz w:val="28"/>
           <w:szCs w:val="28"/>
           <w:vertAlign w:val="superscript"/>
@@ -3196,7 +2956,6 @@
       <w:r>
         <w:rPr>
           <w:rFonts w:eastAsia="Times New Roman" w:cs="Times New Roman"/>
-          <w:color w:val="0000FF"/>
           <w:sz w:val="28"/>
           <w:szCs w:val="28"/>
         </w:rPr>
@@ -3209,7 +2968,6 @@
         <w:ind w:left="720"/>
         <w:rPr>
           <w:rFonts w:eastAsia="Times New Roman" w:cs="Times New Roman"/>
-          <w:color w:val="0000FF"/>
         </w:rPr>
       </w:pPr>
     </w:p>
@@ -3219,13 +2977,11 @@
         <w:ind w:left="720"/>
         <w:rPr>
           <w:rFonts w:eastAsia="Times New Roman" w:cs="Times New Roman"/>
-          <w:color w:val="0000FF"/>
-        </w:rPr>
-      </w:pPr>
-      <w:r>
-        <w:rPr>
-          <w:rFonts w:eastAsia="Times New Roman" w:cs="Times New Roman"/>
-          <w:color w:val="0000FF"/>
+        </w:rPr>
+      </w:pPr>
+      <w:r>
+        <w:rPr>
+          <w:rFonts w:eastAsia="Times New Roman" w:cs="Times New Roman"/>
         </w:rPr>
         <w:t xml:space="preserve">Thus, BFS and DFS are tied for the best time complexity, with 4.48. </w:t>
       </w:r>
@@ -3243,7 +2999,6 @@
       <w:r>
         <w:rPr>
           <w:rFonts w:eastAsia="Times New Roman" w:cs="Times New Roman"/>
-          <w:color w:val="0000FF"/>
         </w:rPr>
         <w:t>BFS emerges as the best for space complexity out of DFS and UCS, as </w:t>
       </w:r>
@@ -3261,7 +3016,6 @@
       <w:r>
         <w:rPr>
           <w:rFonts w:eastAsia="Times New Roman" w:cs="Times New Roman"/>
-          <w:color w:val="0000FF"/>
         </w:rPr>
         <w:t>space(DFS) &gt; space(UCS) &gt; space(DFS).</w:t>
       </w:r>
@@ -3343,6 +3097,23 @@
           <w:szCs w:val="52"/>
         </w:rPr>
       </w:pPr>
+    </w:p>
+    <w:p>
+      <w:pPr>
+        <w:rPr>
+          <w:rFonts w:eastAsia="Times New Roman" w:cstheme="majorBidi"/>
+          <w:spacing w:val="-10"/>
+          <w:kern w:val="28"/>
+          <w:sz w:val="56"/>
+          <w:szCs w:val="56"/>
+        </w:rPr>
+      </w:pPr>
+      <w:r>
+        <w:rPr>
+          <w:rFonts w:eastAsia="Times New Roman"/>
+        </w:rPr>
+        <w:br w:type="page"/>
+      </w:r>
     </w:p>
     <w:p>
       <w:pPr>
@@ -3445,6 +3216,12 @@
         </w:rPr>
         <w:t>: Breadth-first Search</w:t>
       </w:r>
+      <w:r>
+        <w:rPr>
+          <w:rFonts w:eastAsia="Times New Roman" w:cs="Times New Roman"/>
+        </w:rPr>
+        <w:t xml:space="preserve"> [uninformed]</w:t>
+      </w:r>
     </w:p>
     <w:tbl>
       <w:tblPr>
@@ -3453,27 +3230,38 @@
         <w:tblLook w:val="04A0" w:firstRow="1" w:lastRow="0" w:firstColumn="1" w:lastColumn="0" w:noHBand="0" w:noVBand="1"/>
       </w:tblPr>
       <w:tblGrid>
-        <w:gridCol w:w="4652"/>
+        <w:gridCol w:w="2080"/>
         <w:gridCol w:w="4698"/>
+        <w:gridCol w:w="2572"/>
       </w:tblGrid>
       <w:tr>
         <w:tc>
           <w:tcPr>
-            <w:tcW w:w="4675" w:type="dxa"/>
+            <w:tcW w:w="2080" w:type="dxa"/>
           </w:tcPr>
           <w:p>
             <w:r>
-              <w:t>Medium Maze</w:t>
+              <w:t>Size</w:t>
             </w:r>
           </w:p>
         </w:tc>
         <w:tc>
           <w:tcPr>
-            <w:tcW w:w="4675" w:type="dxa"/>
+            <w:tcW w:w="4698" w:type="dxa"/>
           </w:tcPr>
           <w:p>
             <w:r>
-              <w:t>Big Maze</w:t>
+              <w:t>Solutions</w:t>
+            </w:r>
+          </w:p>
+        </w:tc>
+        <w:tc>
+          <w:tcPr>
+            <w:tcW w:w="2572" w:type="dxa"/>
+          </w:tcPr>
+          <w:p>
+            <w:r>
+              <w:t>Statistics</w:t>
             </w:r>
           </w:p>
         </w:tc>
@@ -3481,7 +3269,25 @@
       <w:tr>
         <w:tc>
           <w:tcPr>
-            <w:tcW w:w="4675" w:type="dxa"/>
+            <w:tcW w:w="2080" w:type="dxa"/>
+          </w:tcPr>
+          <w:p>
+            <w:pPr>
+              <w:rPr>
+                <w:noProof/>
+              </w:rPr>
+            </w:pPr>
+            <w:r>
+              <w:rPr>
+                <w:noProof/>
+              </w:rPr>
+              <w:t>Medium</w:t>
+            </w:r>
+          </w:p>
+        </w:tc>
+        <w:tc>
+          <w:tcPr>
+            <w:tcW w:w="4698" w:type="dxa"/>
           </w:tcPr>
           <w:p>
             <w:r>
@@ -3534,15 +3340,66 @@
         </w:tc>
         <w:tc>
           <w:tcPr>
-            <w:tcW w:w="4675" w:type="dxa"/>
+            <w:tcW w:w="2572" w:type="dxa"/>
           </w:tcPr>
+          <w:p>
+            <w:pPr>
+              <w:rPr>
+                <w:noProof/>
+              </w:rPr>
+            </w:pPr>
+            <w:r>
+              <w:rPr>
+                <w:noProof/>
+              </w:rPr>
+              <w:t>Solution Cost = 42</w:t>
+            </w:r>
+          </w:p>
           <w:p>
             <w:r>
               <w:rPr>
                 <w:noProof/>
               </w:rPr>
+              <w:t>Nodes Expanded = 224</w:t>
+            </w:r>
+          </w:p>
+        </w:tc>
+      </w:tr>
+      <w:tr>
+        <w:tc>
+          <w:tcPr>
+            <w:tcW w:w="2080" w:type="dxa"/>
+          </w:tcPr>
+          <w:p>
+            <w:pPr>
+              <w:rPr>
+                <w:noProof/>
+              </w:rPr>
+            </w:pPr>
+            <w:r>
+              <w:rPr>
+                <w:noProof/>
+              </w:rPr>
+              <w:t>Large</w:t>
+            </w:r>
+          </w:p>
+        </w:tc>
+        <w:tc>
+          <w:tcPr>
+            <w:tcW w:w="4698" w:type="dxa"/>
+          </w:tcPr>
+          <w:p>
+            <w:pPr>
+              <w:rPr>
+                <w:noProof/>
+              </w:rPr>
+            </w:pPr>
+            <w:r>
+              <w:rPr>
+                <w:noProof/>
+              </w:rPr>
               <w:drawing>
-                <wp:inline distT="0" distB="0" distL="0" distR="0" wp14:anchorId="69967B5A" wp14:editId="0A400DDF">
+                <wp:inline distT="0" distB="0" distL="0" distR="0" wp14:anchorId="52CE225A" wp14:editId="4908CAD5">
                   <wp:extent cx="2846268" cy="3160695"/>
                   <wp:effectExtent l="0" t="0" r="0" b="1905"/>
                   <wp:docPr id="11" name="Picture 11" descr="A picture containing rain&#10;&#10;Description automatically generated"/>
@@ -3585,29 +3442,9 @@
             </w:r>
           </w:p>
         </w:tc>
-      </w:tr>
-      <w:tr>
         <w:tc>
           <w:tcPr>
-            <w:tcW w:w="4675" w:type="dxa"/>
-          </w:tcPr>
-          <w:p>
-            <w:pPr>
-              <w:rPr>
-                <w:noProof/>
-              </w:rPr>
-            </w:pPr>
-            <w:r>
-              <w:rPr>
-                <w:noProof/>
-              </w:rPr>
-              <w:t>Solution Cost = 42</w:t>
-            </w:r>
-          </w:p>
-        </w:tc>
-        <w:tc>
-          <w:tcPr>
-            <w:tcW w:w="4675" w:type="dxa"/>
+            <w:tcW w:w="2572" w:type="dxa"/>
           </w:tcPr>
           <w:p>
             <w:pPr>
@@ -3622,12 +3459,127 @@
               <w:t>Solution Cost = 63</w:t>
             </w:r>
           </w:p>
+          <w:p>
+            <w:pPr>
+              <w:rPr>
+                <w:noProof/>
+              </w:rPr>
+            </w:pPr>
+            <w:r>
+              <w:rPr>
+                <w:noProof/>
+              </w:rPr>
+              <w:t>Nodes Expanded = 777</w:t>
+            </w:r>
+          </w:p>
+        </w:tc>
+      </w:tr>
+    </w:tbl>
+    <w:p>
+      <w:pPr>
+        <w:pStyle w:val="Heading1"/>
+      </w:pPr>
+      <w:r>
+        <w:lastRenderedPageBreak/>
+        <w:t>Algorithm: Depth-first Search</w:t>
+      </w:r>
+      <w:r>
+        <w:t xml:space="preserve"> [uninformed]</w:t>
+      </w:r>
+    </w:p>
+    <w:p>
+      <w:pPr>
+        <w:pStyle w:val="ListParagraph"/>
+        <w:numPr>
+          <w:ilvl w:val="5"/>
+          <w:numId w:val="17"/>
+        </w:numPr>
+        <w:ind w:left="450"/>
+      </w:pPr>
+      <w:r>
+        <w:t>Results vary depending on the priority of neighbors in queue</w:t>
+      </w:r>
+    </w:p>
+    <w:p>
+      <w:pPr>
+        <w:pStyle w:val="ListParagraph"/>
+        <w:numPr>
+          <w:ilvl w:val="6"/>
+          <w:numId w:val="17"/>
+        </w:numPr>
+        <w:tabs>
+          <w:tab w:val="clear" w:pos="5040"/>
+        </w:tabs>
+        <w:ind w:left="810"/>
+      </w:pPr>
+      <w:r>
+        <w:t>Ex. Up &gt; Down &gt; Left &gt; Right has a different result than Up &gt; Left &gt; Down &gt; Right</w:t>
+      </w:r>
+    </w:p>
+    <w:p>
+      <w:pPr>
+        <w:pStyle w:val="ListParagraph"/>
+        <w:numPr>
+          <w:ilvl w:val="6"/>
+          <w:numId w:val="17"/>
+        </w:numPr>
+        <w:tabs>
+          <w:tab w:val="clear" w:pos="5040"/>
+        </w:tabs>
+        <w:ind w:left="810"/>
+      </w:pPr>
+      <w:r>
+        <w:t>This specific solution is based on Up &gt; Down &gt; Left &gt; Right</w:t>
+      </w:r>
+    </w:p>
+    <w:tbl>
+      <w:tblPr>
+        <w:tblStyle w:val="TableGrid"/>
+        <w:tblW w:w="9445" w:type="dxa"/>
+        <w:tblInd w:w="-95" w:type="dxa"/>
+        <w:tblLook w:val="04A0" w:firstRow="1" w:lastRow="0" w:firstColumn="1" w:lastColumn="0" w:noHBand="0" w:noVBand="1"/>
+      </w:tblPr>
+      <w:tblGrid>
+        <w:gridCol w:w="1620"/>
+        <w:gridCol w:w="5607"/>
+        <w:gridCol w:w="2218"/>
+      </w:tblGrid>
+      <w:tr>
+        <w:tc>
+          <w:tcPr>
+            <w:tcW w:w="1620" w:type="dxa"/>
+          </w:tcPr>
+          <w:p>
+            <w:r>
+              <w:t>Size</w:t>
+            </w:r>
+          </w:p>
+        </w:tc>
+        <w:tc>
+          <w:tcPr>
+            <w:tcW w:w="5607" w:type="dxa"/>
+          </w:tcPr>
+          <w:p>
+            <w:r>
+              <w:t>Solutions</w:t>
+            </w:r>
+          </w:p>
+        </w:tc>
+        <w:tc>
+          <w:tcPr>
+            <w:tcW w:w="2218" w:type="dxa"/>
+          </w:tcPr>
+          <w:p>
+            <w:r>
+              <w:t>Statistics</w:t>
+            </w:r>
+          </w:p>
         </w:tc>
       </w:tr>
       <w:tr>
         <w:tc>
           <w:tcPr>
-            <w:tcW w:w="4675" w:type="dxa"/>
+            <w:tcW w:w="1620" w:type="dxa"/>
           </w:tcPr>
           <w:p>
             <w:pPr>
@@ -3639,161 +3591,13 @@
               <w:rPr>
                 <w:noProof/>
               </w:rPr>
-              <w:t xml:space="preserve">Nodes Expanded = </w:t>
-            </w:r>
-            <w:r>
-              <w:rPr>
-                <w:noProof/>
-              </w:rPr>
-              <w:t>224</w:t>
+              <w:t>Medium</w:t>
             </w:r>
           </w:p>
         </w:tc>
         <w:tc>
           <w:tcPr>
-            <w:tcW w:w="4675" w:type="dxa"/>
-          </w:tcPr>
-          <w:p>
-            <w:pPr>
-              <w:rPr>
-                <w:noProof/>
-              </w:rPr>
-            </w:pPr>
-            <w:r>
-              <w:rPr>
-                <w:noProof/>
-              </w:rPr>
-              <w:t xml:space="preserve">Nodes Expanded = </w:t>
-            </w:r>
-            <w:r>
-              <w:rPr>
-                <w:noProof/>
-              </w:rPr>
-              <w:t>777</w:t>
-            </w:r>
-          </w:p>
-        </w:tc>
-      </w:tr>
-    </w:tbl>
-    <w:p/>
-    <w:p>
-      <w:pPr>
-        <w:pStyle w:val="Heading1"/>
-      </w:pPr>
-    </w:p>
-    <w:p>
-      <w:pPr>
-        <w:pStyle w:val="Heading1"/>
-      </w:pPr>
-    </w:p>
-    <w:p>
-      <w:pPr>
-        <w:pStyle w:val="Heading1"/>
-      </w:pPr>
-    </w:p>
-    <w:p>
-      <w:pPr>
-        <w:pStyle w:val="Heading1"/>
-      </w:pPr>
-    </w:p>
-    <w:p>
-      <w:pPr>
-        <w:pStyle w:val="Heading1"/>
-      </w:pPr>
-    </w:p>
-    <w:p/>
-    <w:p/>
-    <w:p>
-      <w:pPr>
-        <w:pStyle w:val="Heading1"/>
-      </w:pPr>
-      <w:r>
-        <w:lastRenderedPageBreak/>
-        <w:t>Algorithm: Depth-first Search</w:t>
-      </w:r>
-    </w:p>
-    <w:p>
-      <w:pPr>
-        <w:pStyle w:val="ListParagraph"/>
-        <w:numPr>
-          <w:ilvl w:val="5"/>
-          <w:numId w:val="17"/>
-        </w:numPr>
-        <w:ind w:left="450"/>
-      </w:pPr>
-      <w:r>
-        <w:t>Results vary depending on the priority of neighbors in queue</w:t>
-      </w:r>
-    </w:p>
-    <w:p>
-      <w:pPr>
-        <w:pStyle w:val="ListParagraph"/>
-        <w:numPr>
-          <w:ilvl w:val="6"/>
-          <w:numId w:val="17"/>
-        </w:numPr>
-        <w:tabs>
-          <w:tab w:val="clear" w:pos="5040"/>
-        </w:tabs>
-        <w:ind w:left="810"/>
-      </w:pPr>
-      <w:r>
-        <w:t>Ex. Up &gt; Down &gt; Left &gt; Right has a different result than Up &gt; Left &gt; Down &gt; Right</w:t>
-      </w:r>
-    </w:p>
-    <w:p>
-      <w:pPr>
-        <w:pStyle w:val="ListParagraph"/>
-        <w:numPr>
-          <w:ilvl w:val="6"/>
-          <w:numId w:val="17"/>
-        </w:numPr>
-        <w:tabs>
-          <w:tab w:val="clear" w:pos="5040"/>
-        </w:tabs>
-        <w:ind w:left="810"/>
-      </w:pPr>
-      <w:r>
-        <w:t>This specific solution is based on Up &gt; Down &gt; Left &gt; Right</w:t>
-      </w:r>
-    </w:p>
-    <w:tbl>
-      <w:tblPr>
-        <w:tblStyle w:val="TableGrid"/>
-        <w:tblW w:w="10890" w:type="dxa"/>
-        <w:tblInd w:w="-725" w:type="dxa"/>
-        <w:tblLook w:val="04A0" w:firstRow="1" w:lastRow="0" w:firstColumn="1" w:lastColumn="0" w:noHBand="0" w:noVBand="1"/>
-      </w:tblPr>
-      <w:tblGrid>
-        <w:gridCol w:w="5226"/>
-        <w:gridCol w:w="5916"/>
-      </w:tblGrid>
-      <w:tr>
-        <w:tc>
-          <w:tcPr>
-            <w:tcW w:w="4995" w:type="dxa"/>
-          </w:tcPr>
-          <w:p>
-            <w:r>
-              <w:t>Medium Maze</w:t>
-            </w:r>
-          </w:p>
-        </w:tc>
-        <w:tc>
-          <w:tcPr>
-            <w:tcW w:w="5895" w:type="dxa"/>
-          </w:tcPr>
-          <w:p>
-            <w:r>
-              <w:t>Big Maze</w:t>
-            </w:r>
-          </w:p>
-        </w:tc>
-      </w:tr>
-      <w:tr>
-        <w:tc>
-          <w:tcPr>
-            <w:tcW w:w="4995" w:type="dxa"/>
+            <w:tcW w:w="5607" w:type="dxa"/>
           </w:tcPr>
           <w:p>
             <w:r>
@@ -3801,9 +3605,9 @@
                 <w:noProof/>
               </w:rPr>
               <w:drawing>
-                <wp:inline distT="0" distB="0" distL="0" distR="0" wp14:anchorId="5F19A266" wp14:editId="50CB3CC8">
-                  <wp:extent cx="3174443" cy="3530600"/>
-                  <wp:effectExtent l="0" t="0" r="6985" b="0"/>
+                <wp:inline distT="0" distB="0" distL="0" distR="0" wp14:anchorId="5F19A266" wp14:editId="458FC7E3">
+                  <wp:extent cx="3119057" cy="3469001"/>
+                  <wp:effectExtent l="0" t="0" r="5715" b="0"/>
                   <wp:docPr id="12" name="Picture 12" descr="A close up of a logo&#10;&#10;Description automatically generated"/>
                   <wp:cNvGraphicFramePr>
                     <a:graphicFrameLocks xmlns:a="http://schemas.openxmlformats.org/drawingml/2006/main" noChangeAspect="1"/>
@@ -3830,7 +3634,7 @@
                         <pic:spPr>
                           <a:xfrm>
                             <a:off x="0" y="0"/>
-                            <a:ext cx="3262105" cy="3628097"/>
+                            <a:ext cx="3260800" cy="3626647"/>
                           </a:xfrm>
                           <a:prstGeom prst="rect">
                             <a:avLst/>
@@ -3846,17 +3650,68 @@
         </w:tc>
         <w:tc>
           <w:tcPr>
-            <w:tcW w:w="5895" w:type="dxa"/>
+            <w:tcW w:w="2218" w:type="dxa"/>
           </w:tcPr>
+          <w:p>
+            <w:pPr>
+              <w:rPr>
+                <w:noProof/>
+              </w:rPr>
+            </w:pPr>
+            <w:r>
+              <w:rPr>
+                <w:noProof/>
+              </w:rPr>
+              <w:t>Solution Cost = 52</w:t>
+            </w:r>
+          </w:p>
           <w:p>
             <w:r>
               <w:rPr>
                 <w:noProof/>
               </w:rPr>
+              <w:t>Nodes Expanded = 212</w:t>
+            </w:r>
+          </w:p>
+        </w:tc>
+      </w:tr>
+      <w:tr>
+        <w:tc>
+          <w:tcPr>
+            <w:tcW w:w="1620" w:type="dxa"/>
+          </w:tcPr>
+          <w:p>
+            <w:pPr>
+              <w:rPr>
+                <w:noProof/>
+              </w:rPr>
+            </w:pPr>
+            <w:r>
+              <w:rPr>
+                <w:noProof/>
+              </w:rPr>
+              <w:t>Large</w:t>
+            </w:r>
+          </w:p>
+        </w:tc>
+        <w:tc>
+          <w:tcPr>
+            <w:tcW w:w="5607" w:type="dxa"/>
+          </w:tcPr>
+          <w:p>
+            <w:pPr>
+              <w:rPr>
+                <w:noProof/>
+              </w:rPr>
+            </w:pPr>
+            <w:r>
+              <w:rPr>
+                <w:noProof/>
+              </w:rPr>
               <w:drawing>
-                <wp:inline distT="0" distB="0" distL="0" distR="0" wp14:anchorId="1B2AB225" wp14:editId="2F895756">
-                  <wp:extent cx="3616353" cy="4025900"/>
-                  <wp:effectExtent l="0" t="0" r="3175" b="0"/>
+                <wp:inline distT="0" distB="0" distL="0" distR="0" wp14:anchorId="14B27256" wp14:editId="2FF3C46B">
+                  <wp:extent cx="3109148" cy="3461257"/>
+                  <wp:effectExtent l="0" t="0" r="0" b="6350"/>
                   <wp:docPr id="13" name="Picture 13" descr="A picture containing rain, light, white&#10;&#10;Description automatically generated"/>
                   <wp:cNvGraphicFramePr>
                     <a:graphicFrameLocks xmlns:a="http://schemas.openxmlformats.org/drawingml/2006/main" noChangeAspect="1"/>
@@ -3883,7 +3738,7 @@
                         <pic:spPr>
                           <a:xfrm>
                             <a:off x="0" y="0"/>
-                            <a:ext cx="3673352" cy="4089355"/>
+                            <a:ext cx="3200668" cy="3563142"/>
                           </a:xfrm>
                           <a:prstGeom prst="rect">
                             <a:avLst/>
@@ -3897,11 +3752,128 @@
             </w:r>
           </w:p>
         </w:tc>
+        <w:tc>
+          <w:tcPr>
+            <w:tcW w:w="2218" w:type="dxa"/>
+          </w:tcPr>
+          <w:p>
+            <w:r>
+              <w:t>Solution Cost = 166</w:t>
+            </w:r>
+          </w:p>
+          <w:p>
+            <w:r>
+              <w:rPr>
+                <w:noProof/>
+              </w:rPr>
+              <w:t>Nodes Expanded =214</w:t>
+            </w:r>
+          </w:p>
+        </w:tc>
+      </w:tr>
+    </w:tbl>
+    <w:p/>
+    <w:p>
+      <w:pPr>
+        <w:pStyle w:val="Heading1"/>
+        <w:rPr>
+          <w:rFonts w:cs="Times New Roman"/>
+        </w:rPr>
+      </w:pPr>
+      <w:r>
+        <w:lastRenderedPageBreak/>
+        <w:t>Algorithm: (Greedy) Best-first Search</w:t>
+      </w:r>
+      <w:r>
+        <w:t xml:space="preserve"> [informed]</w:t>
+      </w:r>
+    </w:p>
+    <w:p>
+      <w:pPr>
+        <w:pStyle w:val="ListParagraph"/>
+        <w:numPr>
+          <w:ilvl w:val="5"/>
+          <w:numId w:val="17"/>
+        </w:numPr>
+        <w:ind w:left="810"/>
+      </w:pPr>
+      <w:r>
+        <w:t>Algorithm based on a heuristic function, specifically Manhattan Distance</w:t>
+      </w:r>
+      <w:r>
+        <w:t xml:space="preserve"> </w:t>
+      </w:r>
+      <w:r>
+        <w:rPr>
+          <w:i/>
+          <w:iCs/>
+        </w:rPr>
+        <w:t>h(n)</w:t>
+      </w:r>
+      <w:r>
+        <w:t xml:space="preserve"> in this case</w:t>
+      </w:r>
+      <w:r>
+        <w:t xml:space="preserve">, choosing </w:t>
+      </w:r>
+      <w:r>
+        <w:t>the node with the lowest as priority.</w:t>
+      </w:r>
+    </w:p>
+    <w:tbl>
+      <w:tblPr>
+        <w:tblStyle w:val="TableGrid"/>
+        <w:tblpPr w:leftFromText="180" w:rightFromText="180" w:vertAnchor="text" w:horzAnchor="margin" w:tblpY="368"/>
+        <w:tblW w:w="9805" w:type="dxa"/>
+        <w:tblLook w:val="04A0" w:firstRow="1" w:lastRow="0" w:firstColumn="1" w:lastColumn="0" w:noHBand="0" w:noVBand="1"/>
+      </w:tblPr>
+      <w:tblGrid>
+        <w:gridCol w:w="985"/>
+        <w:gridCol w:w="5670"/>
+        <w:gridCol w:w="3150"/>
+      </w:tblGrid>
+      <w:tr>
+        <w:tc>
+          <w:tcPr>
+            <w:tcW w:w="985" w:type="dxa"/>
+          </w:tcPr>
+          <w:p>
+            <w:pPr>
+              <w:ind w:left="-25"/>
+            </w:pPr>
+            <w:r>
+              <w:t>Size</w:t>
+            </w:r>
+          </w:p>
+        </w:tc>
+        <w:tc>
+          <w:tcPr>
+            <w:tcW w:w="5670" w:type="dxa"/>
+          </w:tcPr>
+          <w:p>
+            <w:pPr>
+              <w:ind w:left="-25"/>
+            </w:pPr>
+            <w:r>
+              <w:t>Solutions</w:t>
+            </w:r>
+          </w:p>
+        </w:tc>
+        <w:tc>
+          <w:tcPr>
+            <w:tcW w:w="3150" w:type="dxa"/>
+          </w:tcPr>
+          <w:p>
+            <w:r>
+              <w:t>Statistics</w:t>
+            </w:r>
+          </w:p>
+        </w:tc>
       </w:tr>
       <w:tr>
         <w:tc>
           <w:tcPr>
-            <w:tcW w:w="4995" w:type="dxa"/>
+            <w:tcW w:w="985" w:type="dxa"/>
           </w:tcPr>
           <w:p>
             <w:pPr>
@@ -3913,25 +3885,66 @@
               <w:rPr>
                 <w:noProof/>
               </w:rPr>
-              <w:t>Solution Cost = 52</w:t>
+              <w:t xml:space="preserve">Medium </w:t>
             </w:r>
           </w:p>
         </w:tc>
         <w:tc>
           <w:tcPr>
-            <w:tcW w:w="5895" w:type="dxa"/>
+            <w:tcW w:w="5670" w:type="dxa"/>
           </w:tcPr>
           <w:p>
             <w:r>
-              <w:t>Solution Cost = 166</w:t>
+              <w:rPr>
+                <w:noProof/>
+              </w:rPr>
+              <w:drawing>
+                <wp:inline distT="0" distB="0" distL="0" distR="0" wp14:anchorId="02DB0220" wp14:editId="04BAB4DE">
+                  <wp:extent cx="3218965" cy="3593990"/>
+                  <wp:effectExtent l="0" t="0" r="635" b="6985"/>
+                  <wp:docPr id="8" name="Picture 8" descr="A picture containing rain&#10;&#10;Description automatically generated"/>
+                  <wp:cNvGraphicFramePr>
+                    <a:graphicFrameLocks xmlns:a="http://schemas.openxmlformats.org/drawingml/2006/main" noChangeAspect="1"/>
+                  </wp:cNvGraphicFramePr>
+                  <a:graphic xmlns:a="http://schemas.openxmlformats.org/drawingml/2006/main">
+                    <a:graphicData uri="http://schemas.openxmlformats.org/drawingml/2006/picture">
+                      <pic:pic xmlns:pic="http://schemas.openxmlformats.org/drawingml/2006/picture">
+                        <pic:nvPicPr>
+                          <pic:cNvPr id="8" name="310FBA3.tmp"/>
+                          <pic:cNvPicPr/>
+                        </pic:nvPicPr>
+                        <pic:blipFill>
+                          <a:blip r:embed="rId18">
+                            <a:extLst>
+                              <a:ext uri="{28A0092B-C50C-407E-A947-70E740481C1C}">
+                                <a14:useLocalDpi xmlns:a14="http://schemas.microsoft.com/office/drawing/2010/main" val="0"/>
+                              </a:ext>
+                            </a:extLst>
+                          </a:blip>
+                          <a:stretch>
+                            <a:fillRect/>
+                          </a:stretch>
+                        </pic:blipFill>
+                        <pic:spPr>
+                          <a:xfrm>
+                            <a:off x="0" y="0"/>
+                            <a:ext cx="3406552" cy="3803432"/>
+                          </a:xfrm>
+                          <a:prstGeom prst="rect">
+                            <a:avLst/>
+                          </a:prstGeom>
+                        </pic:spPr>
+                      </pic:pic>
+                    </a:graphicData>
+                  </a:graphic>
+                </wp:inline>
+              </w:drawing>
             </w:r>
           </w:p>
         </w:tc>
-      </w:tr>
-      <w:tr>
         <w:tc>
           <w:tcPr>
-            <w:tcW w:w="4995" w:type="dxa"/>
+            <w:tcW w:w="3150" w:type="dxa"/>
           </w:tcPr>
           <w:p>
             <w:pPr>
@@ -3943,49 +3956,485 @@
               <w:rPr>
                 <w:noProof/>
               </w:rPr>
-              <w:t>Nodes Expanded = 224</w:t>
+              <w:t>Solution Cost = 56</w:t>
+            </w:r>
+          </w:p>
+          <w:p>
+            <w:r>
+              <w:rPr>
+                <w:noProof/>
+              </w:rPr>
+              <w:t>Nodes Expanded = 79</w:t>
+            </w:r>
+          </w:p>
+        </w:tc>
+      </w:tr>
+      <w:tr>
+        <w:tc>
+          <w:tcPr>
+            <w:tcW w:w="985" w:type="dxa"/>
+          </w:tcPr>
+          <w:p>
+            <w:pPr>
+              <w:rPr>
+                <w:noProof/>
+              </w:rPr>
+            </w:pPr>
+            <w:r>
+              <w:rPr>
+                <w:noProof/>
+              </w:rPr>
+              <w:t>Large</w:t>
             </w:r>
           </w:p>
         </w:tc>
         <w:tc>
           <w:tcPr>
-            <w:tcW w:w="5895" w:type="dxa"/>
+            <w:tcW w:w="5670" w:type="dxa"/>
+          </w:tcPr>
+          <w:p>
+            <w:pPr>
+              <w:rPr>
+                <w:noProof/>
+              </w:rPr>
+            </w:pPr>
+            <w:r>
+              <w:rPr>
+                <w:noProof/>
+              </w:rPr>
+              <w:drawing>
+                <wp:inline distT="0" distB="0" distL="0" distR="0" wp14:anchorId="72D78417" wp14:editId="6452ADD7">
+                  <wp:extent cx="3440466" cy="3824578"/>
+                  <wp:effectExtent l="0" t="0" r="7620" b="5080"/>
+                  <wp:docPr id="10" name="Picture 10" descr="A close up of a person&#10;&#10;Description automatically generated"/>
+                  <wp:cNvGraphicFramePr>
+                    <a:graphicFrameLocks xmlns:a="http://schemas.openxmlformats.org/drawingml/2006/main" noChangeAspect="1"/>
+                  </wp:cNvGraphicFramePr>
+                  <a:graphic xmlns:a="http://schemas.openxmlformats.org/drawingml/2006/main">
+                    <a:graphicData uri="http://schemas.openxmlformats.org/drawingml/2006/picture">
+                      <pic:pic xmlns:pic="http://schemas.openxmlformats.org/drawingml/2006/picture">
+                        <pic:nvPicPr>
+                          <pic:cNvPr id="10" name="3103987.tmp"/>
+                          <pic:cNvPicPr/>
+                        </pic:nvPicPr>
+                        <pic:blipFill>
+                          <a:blip r:embed="rId19">
+                            <a:extLst>
+                              <a:ext uri="{28A0092B-C50C-407E-A947-70E740481C1C}">
+                                <a14:useLocalDpi xmlns:a14="http://schemas.microsoft.com/office/drawing/2010/main" val="0"/>
+                              </a:ext>
+                            </a:extLst>
+                          </a:blip>
+                          <a:stretch>
+                            <a:fillRect/>
+                          </a:stretch>
+                        </pic:blipFill>
+                        <pic:spPr>
+                          <a:xfrm>
+                            <a:off x="0" y="0"/>
+                            <a:ext cx="3587584" cy="3988121"/>
+                          </a:xfrm>
+                          <a:prstGeom prst="rect">
+                            <a:avLst/>
+                          </a:prstGeom>
+                        </pic:spPr>
+                      </pic:pic>
+                    </a:graphicData>
+                  </a:graphic>
+                </wp:inline>
+              </w:drawing>
+            </w:r>
+          </w:p>
+        </w:tc>
+        <w:tc>
+          <w:tcPr>
+            <w:tcW w:w="3150" w:type="dxa"/>
+          </w:tcPr>
+          <w:p>
+            <w:pPr>
+              <w:rPr>
+                <w:noProof/>
+              </w:rPr>
+            </w:pPr>
+            <w:r>
+              <w:rPr>
+                <w:noProof/>
+              </w:rPr>
+              <w:t>Solution Cost =</w:t>
+            </w:r>
+            <w:r>
+              <w:rPr>
+                <w:noProof/>
+              </w:rPr>
+              <w:t xml:space="preserve"> </w:t>
+            </w:r>
+            <w:r>
+              <w:rPr>
+                <w:noProof/>
+              </w:rPr>
+              <w:t>76</w:t>
+            </w:r>
+          </w:p>
+          <w:p>
+            <w:pPr>
+              <w:rPr>
+                <w:noProof/>
+              </w:rPr>
+            </w:pPr>
+            <w:r>
+              <w:rPr>
+                <w:noProof/>
+              </w:rPr>
+              <w:t xml:space="preserve">Nodes Expanded </w:t>
+            </w:r>
+            <w:r>
+              <w:rPr>
+                <w:noProof/>
+              </w:rPr>
+              <w:t xml:space="preserve">= </w:t>
+            </w:r>
+            <w:r>
+              <w:rPr>
+                <w:noProof/>
+              </w:rPr>
+              <w:t>134</w:t>
+            </w:r>
+          </w:p>
+        </w:tc>
+      </w:tr>
+    </w:tbl>
+    <w:p>
+      <w:pPr>
+        <w:pStyle w:val="ListParagraph"/>
+        <w:numPr>
+          <w:ilvl w:val="6"/>
+          <w:numId w:val="17"/>
+        </w:numPr>
+        <w:tabs>
+          <w:tab w:val="clear" w:pos="5040"/>
+        </w:tabs>
+        <w:ind w:left="1350"/>
+      </w:pPr>
+      <w:r>
+        <w:t>Manhattan Distance = |x</w:t>
+      </w:r>
+      <w:r>
+        <w:rPr>
+          <w:vertAlign w:val="subscript"/>
+        </w:rPr>
+        <w:t>1</w:t>
+      </w:r>
+      <w:r>
+        <w:t xml:space="preserve"> – y</w:t>
+      </w:r>
+      <w:r>
+        <w:rPr>
+          <w:vertAlign w:val="subscript"/>
+        </w:rPr>
+        <w:t>1</w:t>
+      </w:r>
+      <w:r>
+        <w:t>| + |x</w:t>
+      </w:r>
+      <w:r>
+        <w:rPr>
+          <w:vertAlign w:val="subscript"/>
+        </w:rPr>
+        <w:t>2</w:t>
+      </w:r>
+      <w:r>
+        <w:t xml:space="preserve"> – y</w:t>
+      </w:r>
+      <w:r>
+        <w:rPr>
+          <w:vertAlign w:val="subscript"/>
+        </w:rPr>
+        <w:t>2</w:t>
+      </w:r>
+      <w:r>
+        <w:t>|</w:t>
+      </w:r>
+    </w:p>
+    <w:p>
+      <w:pPr>
+        <w:pStyle w:val="Heading1"/>
+      </w:pPr>
+      <w:r>
+        <w:lastRenderedPageBreak/>
+        <w:t>Algorithm: A* pathfinding</w:t>
+      </w:r>
+      <w:r>
+        <w:t xml:space="preserve"> [informed]</w:t>
+      </w:r>
+    </w:p>
+    <w:p>
+      <w:pPr>
+        <w:pStyle w:val="ListParagraph"/>
+        <w:numPr>
+          <w:ilvl w:val="5"/>
+          <w:numId w:val="17"/>
+        </w:numPr>
+        <w:ind w:left="360"/>
+      </w:pPr>
+      <w:r>
+        <w:t>Like</w:t>
+      </w:r>
+      <w:r>
+        <w:t xml:space="preserve"> Best-first search, except</w:t>
+      </w:r>
+      <w:r>
+        <w:t xml:space="preserve"> also</w:t>
+      </w:r>
+      <w:r>
+        <w:t xml:space="preserve"> </w:t>
+      </w:r>
+      <w:r>
+        <w:t>considering</w:t>
+      </w:r>
+      <w:r>
+        <w:t xml:space="preserve"> the cost to reach every node from the start</w:t>
+      </w:r>
+      <w:r>
+        <w:t xml:space="preserve"> </w:t>
+      </w:r>
+      <w:r>
+        <w:rPr>
+          <w:i/>
+          <w:iCs/>
+        </w:rPr>
+        <w:t xml:space="preserve">g(n) </w:t>
+      </w:r>
+      <w:r>
+        <w:t xml:space="preserve"> by adding it to the Manhattan distance</w:t>
+      </w:r>
+      <w:r>
+        <w:t>; f(n) = h(n) + g(n)</w:t>
+      </w:r>
+    </w:p>
+    <w:tbl>
+      <w:tblPr>
+        <w:tblStyle w:val="TableGrid"/>
+        <w:tblW w:w="0" w:type="auto"/>
+        <w:tblLook w:val="04A0" w:firstRow="1" w:lastRow="0" w:firstColumn="1" w:lastColumn="0" w:noHBand="0" w:noVBand="1"/>
+      </w:tblPr>
+      <w:tblGrid>
+        <w:gridCol w:w="1007"/>
+        <w:gridCol w:w="5436"/>
+        <w:gridCol w:w="2352"/>
+      </w:tblGrid>
+      <w:tr>
+        <w:trPr>
+          <w:trHeight w:val="244"/>
+        </w:trPr>
+        <w:tc>
+          <w:tcPr>
+            <w:tcW w:w="1007" w:type="dxa"/>
+          </w:tcPr>
+          <w:p>
+            <w:r>
+              <w:t>Size</w:t>
+            </w:r>
+          </w:p>
+        </w:tc>
+        <w:tc>
+          <w:tcPr>
+            <w:tcW w:w="5406" w:type="dxa"/>
+          </w:tcPr>
+          <w:p>
+            <w:r>
+              <w:t>Solution</w:t>
+            </w:r>
+          </w:p>
+        </w:tc>
+        <w:tc>
+          <w:tcPr>
+            <w:tcW w:w="2352" w:type="dxa"/>
+          </w:tcPr>
+          <w:p>
+            <w:r>
+              <w:t>Statistics</w:t>
+            </w:r>
+          </w:p>
+        </w:tc>
+      </w:tr>
+      <w:tr>
+        <w:trPr>
+          <w:trHeight w:val="5899"/>
+        </w:trPr>
+        <w:tc>
+          <w:tcPr>
+            <w:tcW w:w="1007" w:type="dxa"/>
+          </w:tcPr>
+          <w:p>
+            <w:r>
+              <w:t>Medium</w:t>
+            </w:r>
+          </w:p>
+        </w:tc>
+        <w:tc>
+          <w:tcPr>
+            <w:tcW w:w="5406" w:type="dxa"/>
           </w:tcPr>
           <w:p>
             <w:r>
               <w:rPr>
                 <w:noProof/>
               </w:rPr>
-              <w:t>Nodes Expanded =777</w:t>
+              <w:drawing>
+                <wp:inline distT="0" distB="0" distL="0" distR="0" wp14:anchorId="6B0BE687" wp14:editId="0578C73F">
+                  <wp:extent cx="3311109" cy="3696869"/>
+                  <wp:effectExtent l="0" t="0" r="3810" b="0"/>
+                  <wp:docPr id="14" name="Picture 14" descr="A picture containing rain&#10;&#10;Description automatically generated"/>
+                  <wp:cNvGraphicFramePr>
+                    <a:graphicFrameLocks xmlns:a="http://schemas.openxmlformats.org/drawingml/2006/main" noChangeAspect="1"/>
+                  </wp:cNvGraphicFramePr>
+                  <a:graphic xmlns:a="http://schemas.openxmlformats.org/drawingml/2006/main">
+                    <a:graphicData uri="http://schemas.openxmlformats.org/drawingml/2006/picture">
+                      <pic:pic xmlns:pic="http://schemas.openxmlformats.org/drawingml/2006/picture">
+                        <pic:nvPicPr>
+                          <pic:cNvPr id="14" name="3103C38.tmp"/>
+                          <pic:cNvPicPr/>
+                        </pic:nvPicPr>
+                        <pic:blipFill>
+                          <a:blip r:embed="rId20">
+                            <a:extLst>
+                              <a:ext uri="{28A0092B-C50C-407E-A947-70E740481C1C}">
+                                <a14:useLocalDpi xmlns:a14="http://schemas.microsoft.com/office/drawing/2010/main" val="0"/>
+                              </a:ext>
+                            </a:extLst>
+                          </a:blip>
+                          <a:stretch>
+                            <a:fillRect/>
+                          </a:stretch>
+                        </pic:blipFill>
+                        <pic:spPr>
+                          <a:xfrm>
+                            <a:off x="0" y="0"/>
+                            <a:ext cx="3364269" cy="3756223"/>
+                          </a:xfrm>
+                          <a:prstGeom prst="rect">
+                            <a:avLst/>
+                          </a:prstGeom>
+                        </pic:spPr>
+                      </pic:pic>
+                    </a:graphicData>
+                  </a:graphic>
+                </wp:inline>
+              </w:drawing>
+            </w:r>
+          </w:p>
+        </w:tc>
+        <w:tc>
+          <w:tcPr>
+            <w:tcW w:w="2352" w:type="dxa"/>
+          </w:tcPr>
+          <w:p>
+            <w:r>
+              <w:t>Solution Cost = 56</w:t>
+            </w:r>
+          </w:p>
+          <w:p>
+            <w:r>
+              <w:t>Nodes Expanded = 79</w:t>
+            </w:r>
+          </w:p>
+        </w:tc>
+      </w:tr>
+      <w:tr>
+        <w:trPr>
+          <w:trHeight w:val="5570"/>
+        </w:trPr>
+        <w:tc>
+          <w:tcPr>
+            <w:tcW w:w="1007" w:type="dxa"/>
+          </w:tcPr>
+          <w:p>
+            <w:r>
+              <w:t>Large</w:t>
+            </w:r>
+          </w:p>
+        </w:tc>
+        <w:tc>
+          <w:tcPr>
+            <w:tcW w:w="5406" w:type="dxa"/>
+          </w:tcPr>
+          <w:p>
+            <w:r>
+              <w:rPr>
+                <w:noProof/>
+              </w:rPr>
+              <w:drawing>
+                <wp:inline distT="0" distB="0" distL="0" distR="0" wp14:anchorId="08B325D0" wp14:editId="177EBB52">
+                  <wp:extent cx="3270522" cy="3655925"/>
+                  <wp:effectExtent l="0" t="0" r="6350" b="1905"/>
+                  <wp:docPr id="15" name="Picture 15" descr="A picture containing woman, white&#10;&#10;Description automatically generated"/>
+                  <wp:cNvGraphicFramePr>
+                    <a:graphicFrameLocks xmlns:a="http://schemas.openxmlformats.org/drawingml/2006/main" noChangeAspect="1"/>
+                  </wp:cNvGraphicFramePr>
+                  <a:graphic xmlns:a="http://schemas.openxmlformats.org/drawingml/2006/main">
+                    <a:graphicData uri="http://schemas.openxmlformats.org/drawingml/2006/picture">
+                      <pic:pic xmlns:pic="http://schemas.openxmlformats.org/drawingml/2006/picture">
+                        <pic:nvPicPr>
+                          <pic:cNvPr id="15" name="3107AD8.tmp"/>
+                          <pic:cNvPicPr/>
+                        </pic:nvPicPr>
+                        <pic:blipFill>
+                          <a:blip r:embed="rId21">
+                            <a:extLst>
+                              <a:ext uri="{28A0092B-C50C-407E-A947-70E740481C1C}">
+                                <a14:useLocalDpi xmlns:a14="http://schemas.microsoft.com/office/drawing/2010/main" val="0"/>
+                              </a:ext>
+                            </a:extLst>
+                          </a:blip>
+                          <a:stretch>
+                            <a:fillRect/>
+                          </a:stretch>
+                        </pic:blipFill>
+                        <pic:spPr>
+                          <a:xfrm>
+                            <a:off x="0" y="0"/>
+                            <a:ext cx="3331265" cy="3723826"/>
+                          </a:xfrm>
+                          <a:prstGeom prst="rect">
+                            <a:avLst/>
+                          </a:prstGeom>
+                        </pic:spPr>
+                      </pic:pic>
+                    </a:graphicData>
+                  </a:graphic>
+                </wp:inline>
+              </w:drawing>
+            </w:r>
+          </w:p>
+        </w:tc>
+        <w:tc>
+          <w:tcPr>
+            <w:tcW w:w="2352" w:type="dxa"/>
+          </w:tcPr>
+          <w:p>
+            <w:r>
+              <w:t>Solution Cost = 76</w:t>
+            </w:r>
+          </w:p>
+          <w:p>
+            <w:r>
+              <w:t>Nodes Expanded = 134</w:t>
             </w:r>
           </w:p>
         </w:tc>
       </w:tr>
     </w:tbl>
-    <w:p/>
-    <w:p>
-      <w:pPr>
-        <w:pStyle w:val="ListParagraph"/>
-      </w:pPr>
-    </w:p>
-    <w:p/>
-    <w:p/>
-    <w:p>
-      <w:pPr>
-        <w:rPr>
-          <w:rFonts w:cs="Times New Roman"/>
-        </w:rPr>
-      </w:pPr>
-      <w:r>
-        <w:rPr>
-          <w:rFonts w:cs="Times New Roman"/>
-        </w:rPr>
-        <w:tab/>
-      </w:r>
+    <w:p>
+      <w:pPr>
+        <w:rPr>
+          <w:sz w:val="2"/>
+          <w:szCs w:val="2"/>
+        </w:rPr>
+      </w:pPr>
     </w:p>
     <w:sectPr>
       <w:pgSz w:w="12240" w:h="15840"/>
-      <w:pgMar w:top="1260" w:right="1440" w:bottom="1440" w:left="1440" w:header="720" w:footer="720" w:gutter="0"/>
+      <w:pgMar w:top="900" w:right="1440" w:bottom="1440" w:left="1440" w:header="720" w:footer="720" w:gutter="0"/>
       <w:cols w:space="720"/>
       <w:docGrid w:linePitch="360"/>
     </w:sectPr>
@@ -6348,9 +6797,9 @@
       <w:lvlJc w:val="left"/>
       <w:pPr>
         <w:tabs>
-          <w:tab w:val="num" w:pos="2160"/>
-        </w:tabs>
-        <w:ind w:left="2160" w:hanging="360"/>
+          <w:tab w:val="num" w:pos="1080"/>
+        </w:tabs>
+        <w:ind w:left="1080" w:hanging="360"/>
       </w:pPr>
     </w:lvl>
     <w:lvl w:ilvl="3" w:tplc="DF484D8C">

</xml_diff>